<commit_message>
finish notes for appium setup
</commit_message>
<xml_diff>
--- a/setup-to-configure-and-run-mobile-automation-testcases-using-appium.docx
+++ b/setup-to-configure-and-run-mobile-automation-testcases-using-appium.docx
@@ -1384,55 +1384,27 @@
           <w:sz w:val="24"/>
           <w:szCs w:val="24"/>
         </w:rPr>
-        <w:t xml:space="preserve">Set Android SDK </w:t>
-      </w:r>
-      <w:r>
-        <w:rPr>
-          <w:sz w:val="24"/>
-          <w:szCs w:val="24"/>
-        </w:rPr>
-        <w:t>platform-tools</w:t>
-      </w:r>
-      <w:r>
-        <w:rPr>
-          <w:sz w:val="24"/>
-          <w:szCs w:val="24"/>
-        </w:rPr>
-        <w:t xml:space="preserve"> path</w:t>
-      </w:r>
-    </w:p>
-    <w:p>
-      <w:pPr>
-        <w:pStyle w:val="ListParagraph"/>
-        <w:numPr>
-          <w:ilvl w:val="1"/>
-          <w:numId w:val="1"/>
-        </w:numPr>
-        <w:rPr>
-          <w:sz w:val="24"/>
-          <w:szCs w:val="24"/>
-        </w:rPr>
-      </w:pPr>
-      <w:r>
-        <w:rPr>
-          <w:sz w:val="24"/>
-          <w:szCs w:val="24"/>
-        </w:rPr>
-        <w:t xml:space="preserve">Find location of SDK </w:t>
-      </w:r>
-      <w:r>
-        <w:rPr>
-          <w:sz w:val="24"/>
-          <w:szCs w:val="24"/>
-        </w:rPr>
-        <w:t>platform-tools</w:t>
-      </w:r>
-      <w:r>
-        <w:rPr>
-          <w:sz w:val="24"/>
-          <w:szCs w:val="24"/>
-        </w:rPr>
-        <w:t xml:space="preserve"> in machine. Example below:</w:t>
+        <w:t>Set Android SDK platform-tools path</w:t>
+      </w:r>
+    </w:p>
+    <w:p>
+      <w:pPr>
+        <w:pStyle w:val="ListParagraph"/>
+        <w:numPr>
+          <w:ilvl w:val="1"/>
+          <w:numId w:val="1"/>
+        </w:numPr>
+        <w:rPr>
+          <w:sz w:val="24"/>
+          <w:szCs w:val="24"/>
+        </w:rPr>
+      </w:pPr>
+      <w:r>
+        <w:rPr>
+          <w:sz w:val="24"/>
+          <w:szCs w:val="24"/>
+        </w:rPr>
+        <w:t>Find location of SDK platform-tools in machine. Example below:</w:t>
       </w:r>
     </w:p>
     <w:p>
@@ -1572,21 +1544,7 @@
           <w:sz w:val="24"/>
           <w:szCs w:val="24"/>
         </w:rPr>
-        <w:t>Add SDK</w:t>
-      </w:r>
-      <w:r>
-        <w:rPr>
-          <w:sz w:val="24"/>
-          <w:szCs w:val="24"/>
-        </w:rPr>
-        <w:t xml:space="preserve"> platform-tools path</w:t>
-      </w:r>
-      <w:r>
-        <w:rPr>
-          <w:sz w:val="24"/>
-          <w:szCs w:val="24"/>
-        </w:rPr>
-        <w:t xml:space="preserve"> to blue highlighted</w:t>
+        <w:t>Add SDK platform-tools path to blue highlighted</w:t>
       </w:r>
     </w:p>
     <w:p>
@@ -2111,14 +2069,7 @@
           <w:sz w:val="24"/>
           <w:szCs w:val="24"/>
         </w:rPr>
-        <w:t xml:space="preserve">and </w:t>
-      </w:r>
-      <w:r>
-        <w:rPr>
-          <w:sz w:val="24"/>
-          <w:szCs w:val="24"/>
-        </w:rPr>
-        <w:t xml:space="preserve">Set </w:t>
+        <w:t xml:space="preserve">and Set </w:t>
       </w:r>
       <w:proofErr w:type="spellStart"/>
       <w:r>
@@ -3215,6 +3166,141 @@
           <w:sz w:val="24"/>
           <w:szCs w:val="24"/>
         </w:rPr>
+        <w:t>Install Selenium Java client</w:t>
+      </w:r>
+    </w:p>
+    <w:p>
+      <w:pPr>
+        <w:pStyle w:val="ListParagraph"/>
+        <w:numPr>
+          <w:ilvl w:val="1"/>
+          <w:numId w:val="1"/>
+        </w:numPr>
+        <w:rPr>
+          <w:sz w:val="24"/>
+          <w:szCs w:val="24"/>
+        </w:rPr>
+      </w:pPr>
+      <w:r>
+        <w:rPr>
+          <w:sz w:val="24"/>
+          <w:szCs w:val="24"/>
+        </w:rPr>
+        <w:t xml:space="preserve">Google </w:t>
+      </w:r>
+      <w:proofErr w:type="spellStart"/>
+      <w:r>
+        <w:rPr>
+          <w:sz w:val="24"/>
+          <w:szCs w:val="24"/>
+        </w:rPr>
+        <w:t>seleniumhq</w:t>
+      </w:r>
+      <w:proofErr w:type="spellEnd"/>
+      <w:r>
+        <w:rPr>
+          <w:sz w:val="24"/>
+          <w:szCs w:val="24"/>
+        </w:rPr>
+        <w:t>. Use below link:</w:t>
+      </w:r>
+    </w:p>
+    <w:p>
+      <w:pPr>
+        <w:pStyle w:val="ListParagraph"/>
+        <w:numPr>
+          <w:ilvl w:val="2"/>
+          <w:numId w:val="1"/>
+        </w:numPr>
+        <w:rPr>
+          <w:sz w:val="24"/>
+          <w:szCs w:val="24"/>
+        </w:rPr>
+      </w:pPr>
+      <w:hyperlink r:id="rId8" w:history="1">
+        <w:r>
+          <w:rPr>
+            <w:rStyle w:val="Hyperlink"/>
+            <w:sz w:val="24"/>
+            <w:szCs w:val="24"/>
+          </w:rPr>
+          <w:t>https://www.seleniumhq.org/download/</w:t>
+        </w:r>
+      </w:hyperlink>
+    </w:p>
+    <w:p>
+      <w:pPr>
+        <w:pStyle w:val="ListParagraph"/>
+        <w:numPr>
+          <w:ilvl w:val="1"/>
+          <w:numId w:val="1"/>
+        </w:numPr>
+        <w:rPr>
+          <w:sz w:val="24"/>
+          <w:szCs w:val="24"/>
+        </w:rPr>
+      </w:pPr>
+      <w:r>
+        <w:rPr>
+          <w:sz w:val="24"/>
+          <w:szCs w:val="24"/>
+        </w:rPr>
+        <w:t xml:space="preserve">Under Selenium Client &amp; </w:t>
+      </w:r>
+      <w:proofErr w:type="spellStart"/>
+      <w:r>
+        <w:rPr>
+          <w:sz w:val="24"/>
+          <w:szCs w:val="24"/>
+        </w:rPr>
+        <w:t>WebDriver</w:t>
+      </w:r>
+      <w:proofErr w:type="spellEnd"/>
+      <w:r>
+        <w:rPr>
+          <w:sz w:val="24"/>
+          <w:szCs w:val="24"/>
+        </w:rPr>
+        <w:t xml:space="preserve"> Language Bindings, click Download for Java</w:t>
+      </w:r>
+    </w:p>
+    <w:p>
+      <w:pPr>
+        <w:pStyle w:val="ListParagraph"/>
+        <w:numPr>
+          <w:ilvl w:val="1"/>
+          <w:numId w:val="1"/>
+        </w:numPr>
+        <w:rPr>
+          <w:sz w:val="24"/>
+          <w:szCs w:val="24"/>
+        </w:rPr>
+      </w:pPr>
+      <w:r>
+        <w:rPr>
+          <w:sz w:val="24"/>
+          <w:szCs w:val="24"/>
+        </w:rPr>
+        <w:t>Unzip selenium-java-VERSION.zip</w:t>
+      </w:r>
+    </w:p>
+    <w:p>
+      <w:pPr>
+        <w:pStyle w:val="ListParagraph"/>
+        <w:numPr>
+          <w:ilvl w:val="0"/>
+          <w:numId w:val="1"/>
+        </w:numPr>
+        <w:rPr>
+          <w:sz w:val="24"/>
+          <w:szCs w:val="24"/>
+        </w:rPr>
+      </w:pPr>
+      <w:r>
+        <w:rPr>
+          <w:sz w:val="24"/>
+          <w:szCs w:val="24"/>
+        </w:rPr>
         <w:t>Eclipse:</w:t>
       </w:r>
     </w:p>
@@ -3423,294 +3509,672 @@
           <w:szCs w:val="24"/>
         </w:rPr>
         <w:t>Select Java</w:t>
+      </w:r>
+    </w:p>
+    <w:p>
+      <w:pPr>
+        <w:pStyle w:val="ListParagraph"/>
+        <w:numPr>
+          <w:ilvl w:val="2"/>
+          <w:numId w:val="1"/>
+        </w:numPr>
+        <w:rPr>
+          <w:sz w:val="24"/>
+          <w:szCs w:val="24"/>
+        </w:rPr>
+      </w:pPr>
+      <w:r>
+        <w:rPr>
+          <w:sz w:val="24"/>
+          <w:szCs w:val="24"/>
+        </w:rPr>
+        <w:lastRenderedPageBreak/>
+        <w:t>Select Java Project</w:t>
+      </w:r>
+    </w:p>
+    <w:p>
+      <w:pPr>
+        <w:pStyle w:val="ListParagraph"/>
+        <w:numPr>
+          <w:ilvl w:val="2"/>
+          <w:numId w:val="1"/>
+        </w:numPr>
+        <w:rPr>
+          <w:sz w:val="24"/>
+          <w:szCs w:val="24"/>
+        </w:rPr>
+      </w:pPr>
+      <w:r>
+        <w:rPr>
+          <w:sz w:val="24"/>
+          <w:szCs w:val="24"/>
+        </w:rPr>
+        <w:t>Enter Project name</w:t>
+      </w:r>
+    </w:p>
+    <w:p>
+      <w:pPr>
+        <w:pStyle w:val="ListParagraph"/>
+        <w:numPr>
+          <w:ilvl w:val="2"/>
+          <w:numId w:val="1"/>
+        </w:numPr>
+        <w:rPr>
+          <w:sz w:val="24"/>
+          <w:szCs w:val="24"/>
+        </w:rPr>
+      </w:pPr>
+      <w:r>
+        <w:rPr>
+          <w:sz w:val="24"/>
+          <w:szCs w:val="24"/>
+        </w:rPr>
+        <w:t>Open project with in Package Explorer tab body</w:t>
+      </w:r>
+    </w:p>
+    <w:p>
+      <w:pPr>
+        <w:pStyle w:val="ListParagraph"/>
+        <w:numPr>
+          <w:ilvl w:val="2"/>
+          <w:numId w:val="1"/>
+        </w:numPr>
+        <w:rPr>
+          <w:sz w:val="24"/>
+          <w:szCs w:val="24"/>
+        </w:rPr>
+      </w:pPr>
+      <w:r>
+        <w:rPr>
+          <w:sz w:val="24"/>
+          <w:szCs w:val="24"/>
+        </w:rPr>
+        <w:t xml:space="preserve">Right click </w:t>
+      </w:r>
+      <w:proofErr w:type="spellStart"/>
+      <w:r>
+        <w:rPr>
+          <w:sz w:val="24"/>
+          <w:szCs w:val="24"/>
+        </w:rPr>
+        <w:t>src</w:t>
+      </w:r>
+      <w:proofErr w:type="spellEnd"/>
+    </w:p>
+    <w:p>
+      <w:pPr>
+        <w:pStyle w:val="ListParagraph"/>
+        <w:numPr>
+          <w:ilvl w:val="2"/>
+          <w:numId w:val="1"/>
+        </w:numPr>
+        <w:rPr>
+          <w:sz w:val="24"/>
+          <w:szCs w:val="24"/>
+        </w:rPr>
+      </w:pPr>
+      <w:r>
+        <w:rPr>
+          <w:sz w:val="24"/>
+          <w:szCs w:val="24"/>
+        </w:rPr>
+        <w:t>Hover new</w:t>
+      </w:r>
+    </w:p>
+    <w:p>
+      <w:pPr>
+        <w:pStyle w:val="ListParagraph"/>
+        <w:numPr>
+          <w:ilvl w:val="2"/>
+          <w:numId w:val="1"/>
+        </w:numPr>
+        <w:rPr>
+          <w:sz w:val="24"/>
+          <w:szCs w:val="24"/>
+        </w:rPr>
+      </w:pPr>
+      <w:r>
+        <w:rPr>
+          <w:sz w:val="24"/>
+          <w:szCs w:val="24"/>
+        </w:rPr>
+        <w:t>Select class</w:t>
+      </w:r>
+    </w:p>
+    <w:p>
+      <w:pPr>
+        <w:pStyle w:val="ListParagraph"/>
+        <w:numPr>
+          <w:ilvl w:val="2"/>
+          <w:numId w:val="1"/>
+        </w:numPr>
+        <w:rPr>
+          <w:sz w:val="24"/>
+          <w:szCs w:val="24"/>
+        </w:rPr>
+      </w:pPr>
+      <w:r>
+        <w:rPr>
+          <w:sz w:val="24"/>
+          <w:szCs w:val="24"/>
+        </w:rPr>
+        <w:t>Name class</w:t>
+      </w:r>
+    </w:p>
+    <w:p>
+      <w:pPr>
+        <w:pStyle w:val="ListParagraph"/>
+        <w:numPr>
+          <w:ilvl w:val="2"/>
+          <w:numId w:val="1"/>
+        </w:numPr>
+        <w:rPr>
+          <w:sz w:val="24"/>
+          <w:szCs w:val="24"/>
+        </w:rPr>
+      </w:pPr>
+      <w:r>
+        <w:rPr>
+          <w:sz w:val="24"/>
+          <w:szCs w:val="24"/>
+        </w:rPr>
+        <w:t xml:space="preserve">Select public static void main(String[] </w:t>
+      </w:r>
+      <w:proofErr w:type="spellStart"/>
+      <w:r>
+        <w:rPr>
+          <w:sz w:val="24"/>
+          <w:szCs w:val="24"/>
+        </w:rPr>
+        <w:t>args</w:t>
+      </w:r>
+      <w:proofErr w:type="spellEnd"/>
+      <w:r>
+        <w:rPr>
+          <w:sz w:val="24"/>
+          <w:szCs w:val="24"/>
+        </w:rPr>
+        <w:t>)</w:t>
+      </w:r>
+      <w:r>
+        <w:rPr>
+          <w:sz w:val="24"/>
+          <w:szCs w:val="24"/>
+        </w:rPr>
+        <w:t xml:space="preserve"> checkbox</w:t>
+      </w:r>
+    </w:p>
+    <w:p>
+      <w:pPr>
+        <w:pStyle w:val="ListParagraph"/>
+        <w:numPr>
+          <w:ilvl w:val="2"/>
+          <w:numId w:val="1"/>
+        </w:numPr>
+        <w:rPr>
+          <w:sz w:val="24"/>
+          <w:szCs w:val="24"/>
+        </w:rPr>
+      </w:pPr>
+      <w:r>
+        <w:rPr>
+          <w:sz w:val="24"/>
+          <w:szCs w:val="24"/>
+        </w:rPr>
+        <w:t>Click Finish</w:t>
+      </w:r>
+    </w:p>
+    <w:p>
+      <w:pPr>
+        <w:pStyle w:val="ListParagraph"/>
+        <w:numPr>
+          <w:ilvl w:val="1"/>
+          <w:numId w:val="1"/>
+        </w:numPr>
+        <w:rPr>
+          <w:sz w:val="24"/>
+          <w:szCs w:val="24"/>
+        </w:rPr>
+      </w:pPr>
+      <w:r>
+        <w:rPr>
+          <w:sz w:val="24"/>
+          <w:szCs w:val="24"/>
+        </w:rPr>
+        <w:t xml:space="preserve">Configure </w:t>
+      </w:r>
+      <w:proofErr w:type="spellStart"/>
+      <w:r>
+        <w:rPr>
+          <w:sz w:val="24"/>
+          <w:szCs w:val="24"/>
+        </w:rPr>
+        <w:t>Appium</w:t>
+      </w:r>
+      <w:proofErr w:type="spellEnd"/>
+      <w:r>
+        <w:rPr>
+          <w:sz w:val="24"/>
+          <w:szCs w:val="24"/>
+        </w:rPr>
+        <w:t xml:space="preserve"> libraries</w:t>
+      </w:r>
+    </w:p>
+    <w:p>
+      <w:pPr>
+        <w:pStyle w:val="ListParagraph"/>
+        <w:numPr>
+          <w:ilvl w:val="2"/>
+          <w:numId w:val="1"/>
+        </w:numPr>
+        <w:rPr>
+          <w:sz w:val="24"/>
+          <w:szCs w:val="24"/>
+        </w:rPr>
+      </w:pPr>
+      <w:r>
+        <w:rPr>
+          <w:sz w:val="24"/>
+          <w:szCs w:val="24"/>
+        </w:rPr>
+        <w:t xml:space="preserve">Add </w:t>
+      </w:r>
+      <w:proofErr w:type="spellStart"/>
+      <w:r>
+        <w:rPr>
+          <w:sz w:val="24"/>
+          <w:szCs w:val="24"/>
+        </w:rPr>
+        <w:t>Appium</w:t>
+      </w:r>
+      <w:proofErr w:type="spellEnd"/>
+      <w:r>
+        <w:rPr>
+          <w:sz w:val="24"/>
+          <w:szCs w:val="24"/>
+        </w:rPr>
+        <w:t xml:space="preserve"> jar file to Eclipse project(test suite)</w:t>
+      </w:r>
+    </w:p>
+    <w:p>
+      <w:pPr>
+        <w:pStyle w:val="ListParagraph"/>
+        <w:numPr>
+          <w:ilvl w:val="3"/>
+          <w:numId w:val="1"/>
+        </w:numPr>
+        <w:rPr>
+          <w:sz w:val="24"/>
+          <w:szCs w:val="24"/>
+        </w:rPr>
+      </w:pPr>
+      <w:r>
+        <w:rPr>
+          <w:sz w:val="24"/>
+          <w:szCs w:val="24"/>
+        </w:rPr>
+        <w:t>Right click project name</w:t>
+      </w:r>
+    </w:p>
+    <w:p>
+      <w:pPr>
+        <w:pStyle w:val="ListParagraph"/>
+        <w:numPr>
+          <w:ilvl w:val="3"/>
+          <w:numId w:val="1"/>
+        </w:numPr>
+        <w:rPr>
+          <w:sz w:val="24"/>
+          <w:szCs w:val="24"/>
+        </w:rPr>
+      </w:pPr>
+      <w:r>
+        <w:rPr>
+          <w:sz w:val="24"/>
+          <w:szCs w:val="24"/>
+        </w:rPr>
+        <w:t>Select Properties</w:t>
+      </w:r>
+    </w:p>
+    <w:p>
+      <w:pPr>
+        <w:pStyle w:val="ListParagraph"/>
+        <w:numPr>
+          <w:ilvl w:val="3"/>
+          <w:numId w:val="1"/>
+        </w:numPr>
+        <w:rPr>
+          <w:sz w:val="24"/>
+          <w:szCs w:val="24"/>
+        </w:rPr>
+      </w:pPr>
+      <w:r>
+        <w:rPr>
+          <w:sz w:val="24"/>
+          <w:szCs w:val="24"/>
+        </w:rPr>
+        <w:t>Select Java Build Path</w:t>
+      </w:r>
+    </w:p>
+    <w:p>
+      <w:pPr>
+        <w:pStyle w:val="ListParagraph"/>
+        <w:numPr>
+          <w:ilvl w:val="3"/>
+          <w:numId w:val="1"/>
+        </w:numPr>
+        <w:rPr>
+          <w:sz w:val="24"/>
+          <w:szCs w:val="24"/>
+        </w:rPr>
+      </w:pPr>
+      <w:r>
+        <w:rPr>
+          <w:sz w:val="24"/>
+          <w:szCs w:val="24"/>
+        </w:rPr>
+        <w:t>Click Add External JARs</w:t>
+      </w:r>
+    </w:p>
+    <w:p>
+      <w:pPr>
+        <w:pStyle w:val="ListParagraph"/>
+        <w:numPr>
+          <w:ilvl w:val="3"/>
+          <w:numId w:val="1"/>
+        </w:numPr>
+        <w:rPr>
+          <w:sz w:val="24"/>
+          <w:szCs w:val="24"/>
+        </w:rPr>
+      </w:pPr>
+      <w:r>
+        <w:rPr>
+          <w:sz w:val="24"/>
+          <w:szCs w:val="24"/>
+        </w:rPr>
+        <w:t>Select the java-cliet-VERSION.jar</w:t>
+      </w:r>
+    </w:p>
+    <w:p>
+      <w:pPr>
+        <w:pStyle w:val="ListParagraph"/>
+        <w:numPr>
+          <w:ilvl w:val="3"/>
+          <w:numId w:val="1"/>
+        </w:numPr>
+        <w:rPr>
+          <w:sz w:val="24"/>
+          <w:szCs w:val="24"/>
+        </w:rPr>
+      </w:pPr>
+      <w:r>
+        <w:rPr>
+          <w:sz w:val="24"/>
+          <w:szCs w:val="24"/>
+        </w:rPr>
+        <w:t>Click Apply and Close</w:t>
+      </w:r>
+    </w:p>
+    <w:p>
+      <w:pPr>
+        <w:pStyle w:val="ListParagraph"/>
+        <w:numPr>
+          <w:ilvl w:val="1"/>
+          <w:numId w:val="1"/>
+        </w:numPr>
+        <w:rPr>
+          <w:sz w:val="24"/>
+          <w:szCs w:val="24"/>
+        </w:rPr>
+      </w:pPr>
+      <w:r>
+        <w:rPr>
+          <w:sz w:val="24"/>
+          <w:szCs w:val="24"/>
+        </w:rPr>
+        <w:t>Configure Selenium jar files</w:t>
+      </w:r>
+    </w:p>
+    <w:p>
+      <w:pPr>
+        <w:pStyle w:val="ListParagraph"/>
+        <w:numPr>
+          <w:ilvl w:val="2"/>
+          <w:numId w:val="1"/>
+        </w:numPr>
+        <w:rPr>
+          <w:sz w:val="24"/>
+          <w:szCs w:val="24"/>
+        </w:rPr>
+      </w:pPr>
+      <w:r>
+        <w:rPr>
+          <w:sz w:val="24"/>
+          <w:szCs w:val="24"/>
+        </w:rPr>
+        <w:t>Right click project name</w:t>
+      </w:r>
+    </w:p>
+    <w:p>
+      <w:pPr>
+        <w:pStyle w:val="ListParagraph"/>
+        <w:numPr>
+          <w:ilvl w:val="2"/>
+          <w:numId w:val="1"/>
+        </w:numPr>
+        <w:rPr>
+          <w:sz w:val="24"/>
+          <w:szCs w:val="24"/>
+        </w:rPr>
+      </w:pPr>
+      <w:r>
+        <w:rPr>
+          <w:sz w:val="24"/>
+          <w:szCs w:val="24"/>
+        </w:rPr>
+        <w:t>Select Properties</w:t>
+      </w:r>
+    </w:p>
+    <w:p>
+      <w:pPr>
+        <w:pStyle w:val="ListParagraph"/>
+        <w:numPr>
+          <w:ilvl w:val="2"/>
+          <w:numId w:val="1"/>
+        </w:numPr>
+        <w:rPr>
+          <w:sz w:val="24"/>
+          <w:szCs w:val="24"/>
+        </w:rPr>
+      </w:pPr>
+      <w:r>
+        <w:rPr>
+          <w:sz w:val="24"/>
+          <w:szCs w:val="24"/>
+        </w:rPr>
+        <w:t>Select Java Build Path</w:t>
+      </w:r>
+    </w:p>
+    <w:p>
+      <w:pPr>
+        <w:pStyle w:val="ListParagraph"/>
+        <w:numPr>
+          <w:ilvl w:val="2"/>
+          <w:numId w:val="1"/>
+        </w:numPr>
+        <w:rPr>
+          <w:sz w:val="24"/>
+          <w:szCs w:val="24"/>
+        </w:rPr>
+      </w:pPr>
+      <w:r>
+        <w:rPr>
+          <w:sz w:val="24"/>
+          <w:szCs w:val="24"/>
+        </w:rPr>
+        <w:t>Click Add External JARs</w:t>
+      </w:r>
+    </w:p>
+    <w:p>
+      <w:pPr>
+        <w:pStyle w:val="ListParagraph"/>
+        <w:numPr>
+          <w:ilvl w:val="2"/>
+          <w:numId w:val="1"/>
+        </w:numPr>
+        <w:rPr>
+          <w:sz w:val="24"/>
+          <w:szCs w:val="24"/>
+        </w:rPr>
+      </w:pPr>
+      <w:r>
+        <w:rPr>
+          <w:sz w:val="24"/>
+          <w:szCs w:val="24"/>
+        </w:rPr>
+        <w:t>Select selenium-java-VERSION</w:t>
+      </w:r>
+    </w:p>
+    <w:p>
+      <w:pPr>
+        <w:pStyle w:val="ListParagraph"/>
+        <w:numPr>
+          <w:ilvl w:val="2"/>
+          <w:numId w:val="1"/>
+        </w:numPr>
+        <w:rPr>
+          <w:sz w:val="24"/>
+          <w:szCs w:val="24"/>
+        </w:rPr>
+      </w:pPr>
+      <w:r>
+        <w:rPr>
+          <w:sz w:val="24"/>
+          <w:szCs w:val="24"/>
+        </w:rPr>
+        <w:t>Select all jar files within this directory</w:t>
+      </w:r>
+    </w:p>
+    <w:p>
+      <w:pPr>
+        <w:pStyle w:val="ListParagraph"/>
+        <w:numPr>
+          <w:ilvl w:val="2"/>
+          <w:numId w:val="1"/>
+        </w:numPr>
+        <w:rPr>
+          <w:sz w:val="24"/>
+          <w:szCs w:val="24"/>
+        </w:rPr>
+      </w:pPr>
+      <w:r>
+        <w:rPr>
+          <w:sz w:val="24"/>
+          <w:szCs w:val="24"/>
+        </w:rPr>
+        <w:t>Click Apply and Close</w:t>
+      </w:r>
+    </w:p>
+    <w:p>
+      <w:pPr>
+        <w:pStyle w:val="ListParagraph"/>
+        <w:numPr>
+          <w:ilvl w:val="2"/>
+          <w:numId w:val="1"/>
+        </w:numPr>
+        <w:rPr>
+          <w:sz w:val="24"/>
+          <w:szCs w:val="24"/>
+        </w:rPr>
+      </w:pPr>
+      <w:r>
+        <w:rPr>
+          <w:sz w:val="24"/>
+          <w:szCs w:val="24"/>
+        </w:rPr>
+        <w:t>Make sure to get the jar files within the libs directory as well</w:t>
+      </w:r>
+    </w:p>
+    <w:p>
+      <w:pPr>
+        <w:pStyle w:val="ListParagraph"/>
+        <w:numPr>
+          <w:ilvl w:val="0"/>
+          <w:numId w:val="1"/>
+        </w:numPr>
+        <w:rPr>
+          <w:sz w:val="24"/>
+          <w:szCs w:val="24"/>
+        </w:rPr>
+      </w:pPr>
+      <w:r>
+        <w:rPr>
+          <w:sz w:val="24"/>
+          <w:szCs w:val="24"/>
+        </w:rPr>
+        <w:t xml:space="preserve">Start </w:t>
+      </w:r>
+      <w:proofErr w:type="spellStart"/>
+      <w:r>
+        <w:rPr>
+          <w:sz w:val="24"/>
+          <w:szCs w:val="24"/>
+        </w:rPr>
+        <w:t>Appium</w:t>
+      </w:r>
+      <w:proofErr w:type="spellEnd"/>
+      <w:r>
+        <w:rPr>
+          <w:sz w:val="24"/>
+          <w:szCs w:val="24"/>
+        </w:rPr>
+        <w:t xml:space="preserve"> server</w:t>
+      </w:r>
+    </w:p>
+    <w:p>
+      <w:pPr>
+        <w:pStyle w:val="ListParagraph"/>
+        <w:numPr>
+          <w:ilvl w:val="1"/>
+          <w:numId w:val="1"/>
+        </w:numPr>
+        <w:rPr>
+          <w:sz w:val="24"/>
+          <w:szCs w:val="24"/>
+        </w:rPr>
+      </w:pPr>
+      <w:r>
+        <w:rPr>
+          <w:sz w:val="24"/>
+          <w:szCs w:val="24"/>
+        </w:rPr>
+        <w:t>To start server, run the following in terminal</w:t>
+      </w:r>
+    </w:p>
+    <w:p>
+      <w:pPr>
+        <w:pStyle w:val="ListParagraph"/>
+        <w:numPr>
+          <w:ilvl w:val="2"/>
+          <w:numId w:val="1"/>
+        </w:numPr>
+        <w:rPr>
+          <w:sz w:val="24"/>
+          <w:szCs w:val="24"/>
+        </w:rPr>
+      </w:pPr>
+      <w:proofErr w:type="spellStart"/>
+      <w:r>
+        <w:rPr>
+          <w:sz w:val="24"/>
+          <w:szCs w:val="24"/>
+        </w:rPr>
+        <w:t>appium</w:t>
       </w:r>
       <w:bookmarkStart w:id="0" w:name="_GoBack"/>
       <w:bookmarkEnd w:id="0"/>
-    </w:p>
-    <w:p>
-      <w:pPr>
-        <w:pStyle w:val="ListParagraph"/>
-        <w:numPr>
-          <w:ilvl w:val="2"/>
-          <w:numId w:val="1"/>
-        </w:numPr>
-        <w:rPr>
-          <w:sz w:val="24"/>
-          <w:szCs w:val="24"/>
-        </w:rPr>
-      </w:pPr>
-      <w:r>
-        <w:rPr>
-          <w:sz w:val="24"/>
-          <w:szCs w:val="24"/>
-        </w:rPr>
-        <w:t>Select Java Project</w:t>
-      </w:r>
-    </w:p>
-    <w:p>
-      <w:pPr>
-        <w:pStyle w:val="ListParagraph"/>
-        <w:numPr>
-          <w:ilvl w:val="2"/>
-          <w:numId w:val="1"/>
-        </w:numPr>
-        <w:rPr>
-          <w:sz w:val="24"/>
-          <w:szCs w:val="24"/>
-        </w:rPr>
-      </w:pPr>
-      <w:r>
-        <w:rPr>
-          <w:sz w:val="24"/>
-          <w:szCs w:val="24"/>
-        </w:rPr>
-        <w:t>Enter Project name</w:t>
-      </w:r>
-    </w:p>
-    <w:p>
-      <w:pPr>
-        <w:pStyle w:val="ListParagraph"/>
-        <w:numPr>
-          <w:ilvl w:val="2"/>
-          <w:numId w:val="1"/>
-        </w:numPr>
-        <w:rPr>
-          <w:sz w:val="24"/>
-          <w:szCs w:val="24"/>
-        </w:rPr>
-      </w:pPr>
-      <w:r>
-        <w:rPr>
-          <w:sz w:val="24"/>
-          <w:szCs w:val="24"/>
-        </w:rPr>
-        <w:t>Open project with in Package Explorer tab body</w:t>
-      </w:r>
-    </w:p>
-    <w:p>
-      <w:pPr>
-        <w:pStyle w:val="ListParagraph"/>
-        <w:numPr>
-          <w:ilvl w:val="2"/>
-          <w:numId w:val="1"/>
-        </w:numPr>
-        <w:rPr>
-          <w:sz w:val="24"/>
-          <w:szCs w:val="24"/>
-        </w:rPr>
-      </w:pPr>
-      <w:r>
-        <w:rPr>
-          <w:sz w:val="24"/>
-          <w:szCs w:val="24"/>
-        </w:rPr>
-        <w:t xml:space="preserve">Right click </w:t>
-      </w:r>
-      <w:proofErr w:type="spellStart"/>
-      <w:r>
-        <w:rPr>
-          <w:sz w:val="24"/>
-          <w:szCs w:val="24"/>
-        </w:rPr>
-        <w:t>src</w:t>
-      </w:r>
       <w:proofErr w:type="spellEnd"/>
-    </w:p>
-    <w:p>
-      <w:pPr>
-        <w:pStyle w:val="ListParagraph"/>
-        <w:numPr>
-          <w:ilvl w:val="2"/>
-          <w:numId w:val="1"/>
-        </w:numPr>
-        <w:rPr>
-          <w:sz w:val="24"/>
-          <w:szCs w:val="24"/>
-        </w:rPr>
-      </w:pPr>
-      <w:r>
-        <w:rPr>
-          <w:sz w:val="24"/>
-          <w:szCs w:val="24"/>
-        </w:rPr>
-        <w:t>Hover new</w:t>
-      </w:r>
-    </w:p>
-    <w:p>
-      <w:pPr>
-        <w:pStyle w:val="ListParagraph"/>
-        <w:numPr>
-          <w:ilvl w:val="2"/>
-          <w:numId w:val="1"/>
-        </w:numPr>
-        <w:rPr>
-          <w:sz w:val="24"/>
-          <w:szCs w:val="24"/>
-        </w:rPr>
-      </w:pPr>
-      <w:r>
-        <w:rPr>
-          <w:sz w:val="24"/>
-          <w:szCs w:val="24"/>
-        </w:rPr>
-        <w:lastRenderedPageBreak/>
-        <w:t>Select class</w:t>
-      </w:r>
-    </w:p>
-    <w:p>
-      <w:pPr>
-        <w:pStyle w:val="ListParagraph"/>
-        <w:numPr>
-          <w:ilvl w:val="2"/>
-          <w:numId w:val="1"/>
-        </w:numPr>
-        <w:rPr>
-          <w:sz w:val="24"/>
-          <w:szCs w:val="24"/>
-        </w:rPr>
-      </w:pPr>
-      <w:r>
-        <w:rPr>
-          <w:sz w:val="24"/>
-          <w:szCs w:val="24"/>
-        </w:rPr>
-        <w:t>Name class</w:t>
-      </w:r>
-    </w:p>
-    <w:p>
-      <w:pPr>
-        <w:pStyle w:val="ListParagraph"/>
-        <w:numPr>
-          <w:ilvl w:val="2"/>
-          <w:numId w:val="1"/>
-        </w:numPr>
-        <w:rPr>
-          <w:sz w:val="24"/>
-          <w:szCs w:val="24"/>
-        </w:rPr>
-      </w:pPr>
-      <w:r>
-        <w:rPr>
-          <w:sz w:val="24"/>
-          <w:szCs w:val="24"/>
-        </w:rPr>
-        <w:t xml:space="preserve">Select public static void main(String[] </w:t>
-      </w:r>
-      <w:proofErr w:type="spellStart"/>
-      <w:r>
-        <w:rPr>
-          <w:sz w:val="24"/>
-          <w:szCs w:val="24"/>
-        </w:rPr>
-        <w:t>args</w:t>
-      </w:r>
-      <w:proofErr w:type="spellEnd"/>
-      <w:r>
-        <w:rPr>
-          <w:sz w:val="24"/>
-          <w:szCs w:val="24"/>
-        </w:rPr>
-        <w:t>)</w:t>
-      </w:r>
-      <w:r>
-        <w:rPr>
-          <w:sz w:val="24"/>
-          <w:szCs w:val="24"/>
-        </w:rPr>
-        <w:t xml:space="preserve"> checkbox</w:t>
-      </w:r>
-    </w:p>
-    <w:p>
-      <w:pPr>
-        <w:pStyle w:val="ListParagraph"/>
-        <w:numPr>
-          <w:ilvl w:val="2"/>
-          <w:numId w:val="1"/>
-        </w:numPr>
-        <w:rPr>
-          <w:sz w:val="24"/>
-          <w:szCs w:val="24"/>
-        </w:rPr>
-      </w:pPr>
-      <w:r>
-        <w:rPr>
-          <w:sz w:val="24"/>
-          <w:szCs w:val="24"/>
-        </w:rPr>
-        <w:t>Click Finish</w:t>
-      </w:r>
-    </w:p>
-    <w:p>
-      <w:pPr>
-        <w:pStyle w:val="ListParagraph"/>
-        <w:numPr>
-          <w:ilvl w:val="1"/>
-          <w:numId w:val="1"/>
-        </w:numPr>
-        <w:rPr>
-          <w:sz w:val="24"/>
-          <w:szCs w:val="24"/>
-        </w:rPr>
-      </w:pPr>
-      <w:r>
-        <w:rPr>
-          <w:sz w:val="24"/>
-          <w:szCs w:val="24"/>
-        </w:rPr>
-        <w:t xml:space="preserve">Configure </w:t>
-      </w:r>
-      <w:proofErr w:type="spellStart"/>
-      <w:r>
-        <w:rPr>
-          <w:sz w:val="24"/>
-          <w:szCs w:val="24"/>
-        </w:rPr>
-        <w:t>Appium</w:t>
-      </w:r>
-      <w:proofErr w:type="spellEnd"/>
-      <w:r>
-        <w:rPr>
-          <w:sz w:val="24"/>
-          <w:szCs w:val="24"/>
-        </w:rPr>
-        <w:t xml:space="preserve"> libraries</w:t>
-      </w:r>
-    </w:p>
-    <w:p>
-      <w:pPr>
-        <w:pStyle w:val="ListParagraph"/>
-        <w:numPr>
-          <w:ilvl w:val="0"/>
-          <w:numId w:val="1"/>
-        </w:numPr>
-        <w:rPr>
-          <w:sz w:val="24"/>
-          <w:szCs w:val="24"/>
-        </w:rPr>
-      </w:pPr>
-      <w:r>
-        <w:rPr>
-          <w:sz w:val="24"/>
-          <w:szCs w:val="24"/>
-        </w:rPr>
-        <w:t xml:space="preserve">Start </w:t>
-      </w:r>
-      <w:proofErr w:type="spellStart"/>
-      <w:r>
-        <w:rPr>
-          <w:sz w:val="24"/>
-          <w:szCs w:val="24"/>
-        </w:rPr>
-        <w:t>Appium</w:t>
-      </w:r>
-      <w:proofErr w:type="spellEnd"/>
-      <w:r>
-        <w:rPr>
-          <w:sz w:val="24"/>
-          <w:szCs w:val="24"/>
-        </w:rPr>
-        <w:t xml:space="preserve"> server</w:t>
-      </w:r>
     </w:p>
     <w:sectPr>
       <w:pgSz w:w="12240" w:h="15840"/>

</xml_diff>

<commit_message>
add initial class to provide initial DesiredCapabilities, specific app and required application. The classed method Capabilities will be used for futher test cases
</commit_message>
<xml_diff>
--- a/setup-to-configure-and-run-mobile-automation-testcases-using-appium.docx
+++ b/setup-to-configure-and-run-mobile-automation-testcases-using-appium.docx
@@ -14,40 +14,15 @@
           <w:sz w:val="36"/>
           <w:szCs w:val="36"/>
         </w:rPr>
-        <w:t xml:space="preserve">15 Step by Step Instructions to Configure and run Mobile Automation </w:t>
-      </w:r>
-      <w:proofErr w:type="spellStart"/>
-      <w:r>
+        <w:t>15 Step by Step Instructions to Configure and run Mobile Automation Testcases using Appium</w:t>
+      </w:r>
+    </w:p>
+    <w:p>
+      <w:pPr>
         <w:rPr>
           <w:sz w:val="36"/>
           <w:szCs w:val="36"/>
         </w:rPr>
-        <w:t>Testcases</w:t>
-      </w:r>
-      <w:proofErr w:type="spellEnd"/>
-      <w:r>
-        <w:rPr>
-          <w:sz w:val="36"/>
-          <w:szCs w:val="36"/>
-        </w:rPr>
-        <w:t xml:space="preserve"> using </w:t>
-      </w:r>
-      <w:proofErr w:type="spellStart"/>
-      <w:r>
-        <w:rPr>
-          <w:sz w:val="36"/>
-          <w:szCs w:val="36"/>
-        </w:rPr>
-        <w:t>Appium</w:t>
-      </w:r>
-      <w:proofErr w:type="spellEnd"/>
-    </w:p>
-    <w:p>
-      <w:pPr>
-        <w:rPr>
-          <w:sz w:val="36"/>
-          <w:szCs w:val="36"/>
-        </w:rPr>
       </w:pPr>
     </w:p>
     <w:p>
@@ -74,23 +49,7 @@
           <w:sz w:val="24"/>
           <w:szCs w:val="24"/>
         </w:rPr>
-        <w:t xml:space="preserve">load Java and set </w:t>
-      </w:r>
-      <w:proofErr w:type="spellStart"/>
-      <w:r>
-        <w:rPr>
-          <w:sz w:val="24"/>
-          <w:szCs w:val="24"/>
-        </w:rPr>
-        <w:t>Java_Home</w:t>
-      </w:r>
-      <w:proofErr w:type="spellEnd"/>
-      <w:r>
-        <w:rPr>
-          <w:sz w:val="24"/>
-          <w:szCs w:val="24"/>
-        </w:rPr>
-        <w:t xml:space="preserve"> in Environment V</w:t>
+        <w:t>load Java and set Java_Home in Environment V</w:t>
       </w:r>
       <w:r>
         <w:rPr>
@@ -2026,23 +1985,7 @@
           <w:sz w:val="24"/>
           <w:szCs w:val="24"/>
         </w:rPr>
-        <w:t>emulator –</w:t>
-      </w:r>
-      <w:proofErr w:type="spellStart"/>
-      <w:r>
-        <w:rPr>
-          <w:sz w:val="24"/>
-          <w:szCs w:val="24"/>
-        </w:rPr>
-        <w:t>avd</w:t>
-      </w:r>
-      <w:proofErr w:type="spellEnd"/>
-      <w:r>
-        <w:rPr>
-          <w:sz w:val="24"/>
-          <w:szCs w:val="24"/>
-        </w:rPr>
-        <w:t xml:space="preserve"> NAME_OF_EMULATOR</w:t>
+        <w:t>emulator –avd NAME_OF_EMULATOR</w:t>
       </w:r>
     </w:p>
     <w:p>
@@ -2069,23 +2012,7 @@
           <w:sz w:val="24"/>
           <w:szCs w:val="24"/>
         </w:rPr>
-        <w:t xml:space="preserve">and Set </w:t>
-      </w:r>
-      <w:proofErr w:type="spellStart"/>
-      <w:r>
-        <w:rPr>
-          <w:sz w:val="24"/>
-          <w:szCs w:val="24"/>
-        </w:rPr>
-        <w:t>Node_Home</w:t>
-      </w:r>
-      <w:proofErr w:type="spellEnd"/>
-      <w:r>
-        <w:rPr>
-          <w:sz w:val="24"/>
-          <w:szCs w:val="24"/>
-        </w:rPr>
-        <w:t xml:space="preserve"> Environment Variable path</w:t>
+        <w:t>and Set Node_Home Environment Variable path</w:t>
       </w:r>
     </w:p>
     <w:p>
@@ -2168,59 +2095,27 @@
           <w:sz w:val="24"/>
           <w:szCs w:val="24"/>
         </w:rPr>
-        <w:t xml:space="preserve">Set </w:t>
-      </w:r>
-      <w:proofErr w:type="spellStart"/>
-      <w:r>
-        <w:rPr>
-          <w:sz w:val="24"/>
-          <w:szCs w:val="24"/>
-        </w:rPr>
-        <w:t>nodejs</w:t>
-      </w:r>
-      <w:proofErr w:type="spellEnd"/>
-      <w:r>
-        <w:rPr>
-          <w:sz w:val="24"/>
-          <w:szCs w:val="24"/>
-        </w:rPr>
-        <w:t xml:space="preserve"> path</w:t>
-      </w:r>
-    </w:p>
-    <w:p>
-      <w:pPr>
-        <w:pStyle w:val="ListParagraph"/>
-        <w:numPr>
-          <w:ilvl w:val="2"/>
-          <w:numId w:val="1"/>
-        </w:numPr>
-        <w:rPr>
-          <w:sz w:val="24"/>
-          <w:szCs w:val="24"/>
-        </w:rPr>
-      </w:pPr>
-      <w:r>
-        <w:rPr>
-          <w:sz w:val="24"/>
-          <w:szCs w:val="24"/>
-        </w:rPr>
-        <w:t xml:space="preserve">Find location of </w:t>
-      </w:r>
-      <w:proofErr w:type="spellStart"/>
-      <w:r>
-        <w:rPr>
-          <w:sz w:val="24"/>
-          <w:szCs w:val="24"/>
-        </w:rPr>
-        <w:t>nodejs</w:t>
-      </w:r>
-      <w:proofErr w:type="spellEnd"/>
-      <w:r>
-        <w:rPr>
-          <w:sz w:val="24"/>
-          <w:szCs w:val="24"/>
-        </w:rPr>
-        <w:t xml:space="preserve"> directory on machine. Example below:</w:t>
+        <w:t>Set nodejs path</w:t>
+      </w:r>
+    </w:p>
+    <w:p>
+      <w:pPr>
+        <w:pStyle w:val="ListParagraph"/>
+        <w:numPr>
+          <w:ilvl w:val="2"/>
+          <w:numId w:val="1"/>
+        </w:numPr>
+        <w:rPr>
+          <w:sz w:val="24"/>
+          <w:szCs w:val="24"/>
+        </w:rPr>
+      </w:pPr>
+      <w:r>
+        <w:rPr>
+          <w:sz w:val="24"/>
+          <w:szCs w:val="24"/>
+        </w:rPr>
+        <w:t>Find location of nodejs directory on machine. Example below:</w:t>
       </w:r>
     </w:p>
     <w:p>
@@ -2240,17 +2135,8 @@
           <w:sz w:val="24"/>
           <w:szCs w:val="24"/>
         </w:rPr>
-        <w:t>C:\Program Files\</w:t>
-      </w:r>
-      <w:proofErr w:type="spellStart"/>
-      <w:r>
-        <w:rPr>
-          <w:sz w:val="24"/>
-          <w:szCs w:val="24"/>
-        </w:rPr>
-        <w:t>nodejs</w:t>
-      </w:r>
-      <w:proofErr w:type="spellEnd"/>
+        <w:t>C:\Program Files\nodejs</w:t>
+      </w:r>
     </w:p>
     <w:p>
       <w:pPr>
@@ -2391,17 +2277,8 @@
           <w:sz w:val="24"/>
           <w:szCs w:val="24"/>
         </w:rPr>
-        <w:t>C:\Program Files\</w:t>
-      </w:r>
-      <w:proofErr w:type="spellStart"/>
-      <w:r>
-        <w:rPr>
-          <w:sz w:val="24"/>
-          <w:szCs w:val="24"/>
-        </w:rPr>
-        <w:t>nodejs</w:t>
-      </w:r>
-      <w:proofErr w:type="spellEnd"/>
+        <w:t>C:\Program Files\nodejs</w:t>
+      </w:r>
     </w:p>
     <w:p>
       <w:pPr>
@@ -2451,159 +2328,47 @@
           <w:szCs w:val="24"/>
         </w:rPr>
         <w:lastRenderedPageBreak/>
-        <w:t xml:space="preserve">Set </w:t>
-      </w:r>
-      <w:proofErr w:type="spellStart"/>
-      <w:r>
-        <w:rPr>
-          <w:sz w:val="24"/>
-          <w:szCs w:val="24"/>
-        </w:rPr>
-        <w:t>npm</w:t>
-      </w:r>
-      <w:proofErr w:type="spellEnd"/>
-      <w:r>
-        <w:rPr>
-          <w:sz w:val="24"/>
-          <w:szCs w:val="24"/>
-        </w:rPr>
-        <w:t xml:space="preserve"> environment variable path</w:t>
-      </w:r>
-    </w:p>
-    <w:p>
-      <w:pPr>
-        <w:pStyle w:val="ListParagraph"/>
-        <w:numPr>
-          <w:ilvl w:val="1"/>
-          <w:numId w:val="1"/>
-        </w:numPr>
-        <w:rPr>
-          <w:sz w:val="24"/>
-          <w:szCs w:val="24"/>
-        </w:rPr>
-      </w:pPr>
-      <w:r>
-        <w:rPr>
-          <w:sz w:val="24"/>
-          <w:szCs w:val="24"/>
-        </w:rPr>
-        <w:t xml:space="preserve">Set </w:t>
-      </w:r>
-      <w:proofErr w:type="spellStart"/>
-      <w:r>
-        <w:rPr>
-          <w:sz w:val="24"/>
-          <w:szCs w:val="24"/>
-        </w:rPr>
-        <w:t>nodejs</w:t>
-      </w:r>
-      <w:proofErr w:type="spellEnd"/>
-      <w:r>
-        <w:rPr>
-          <w:sz w:val="24"/>
-          <w:szCs w:val="24"/>
-        </w:rPr>
-        <w:t xml:space="preserve"> </w:t>
-      </w:r>
-      <w:proofErr w:type="spellStart"/>
-      <w:r>
-        <w:rPr>
-          <w:sz w:val="24"/>
-          <w:szCs w:val="24"/>
-        </w:rPr>
-        <w:t>node_modules</w:t>
-      </w:r>
-      <w:proofErr w:type="spellEnd"/>
-      <w:r>
-        <w:rPr>
-          <w:sz w:val="24"/>
-          <w:szCs w:val="24"/>
-        </w:rPr>
-        <w:t xml:space="preserve"> </w:t>
-      </w:r>
-      <w:proofErr w:type="spellStart"/>
-      <w:r>
-        <w:rPr>
-          <w:sz w:val="24"/>
-          <w:szCs w:val="24"/>
-        </w:rPr>
-        <w:t>npm</w:t>
-      </w:r>
-      <w:proofErr w:type="spellEnd"/>
-      <w:r>
-        <w:rPr>
-          <w:sz w:val="24"/>
-          <w:szCs w:val="24"/>
-        </w:rPr>
-        <w:t xml:space="preserve"> bin path</w:t>
-      </w:r>
-    </w:p>
-    <w:p>
-      <w:pPr>
-        <w:pStyle w:val="ListParagraph"/>
-        <w:numPr>
-          <w:ilvl w:val="2"/>
-          <w:numId w:val="1"/>
-        </w:numPr>
-        <w:rPr>
-          <w:sz w:val="24"/>
-          <w:szCs w:val="24"/>
-        </w:rPr>
-      </w:pPr>
-      <w:r>
-        <w:rPr>
-          <w:sz w:val="24"/>
-          <w:szCs w:val="24"/>
-        </w:rPr>
-        <w:t xml:space="preserve">Find location of </w:t>
-      </w:r>
-      <w:proofErr w:type="spellStart"/>
-      <w:r>
-        <w:rPr>
-          <w:sz w:val="24"/>
-          <w:szCs w:val="24"/>
-        </w:rPr>
-        <w:t>nodejs</w:t>
-      </w:r>
-      <w:proofErr w:type="spellEnd"/>
-      <w:r>
-        <w:rPr>
-          <w:sz w:val="24"/>
-          <w:szCs w:val="24"/>
-        </w:rPr>
-        <w:t xml:space="preserve"> </w:t>
-      </w:r>
-      <w:proofErr w:type="spellStart"/>
-      <w:r>
-        <w:rPr>
-          <w:sz w:val="24"/>
-          <w:szCs w:val="24"/>
-        </w:rPr>
-        <w:t>node_modules</w:t>
-      </w:r>
-      <w:proofErr w:type="spellEnd"/>
-      <w:r>
-        <w:rPr>
-          <w:sz w:val="24"/>
-          <w:szCs w:val="24"/>
-        </w:rPr>
-        <w:t xml:space="preserve"> </w:t>
-      </w:r>
-      <w:proofErr w:type="spellStart"/>
-      <w:r>
-        <w:rPr>
-          <w:sz w:val="24"/>
-          <w:szCs w:val="24"/>
-        </w:rPr>
-        <w:t>npm</w:t>
-      </w:r>
-      <w:proofErr w:type="spellEnd"/>
-      <w:r>
-        <w:rPr>
-          <w:sz w:val="24"/>
-          <w:szCs w:val="24"/>
-        </w:rPr>
-        <w:t xml:space="preserve"> bin in machine. Example below:</w:t>
+        <w:t>Set npm environment variable path</w:t>
+      </w:r>
+    </w:p>
+    <w:p>
+      <w:pPr>
+        <w:pStyle w:val="ListParagraph"/>
+        <w:numPr>
+          <w:ilvl w:val="1"/>
+          <w:numId w:val="1"/>
+        </w:numPr>
+        <w:rPr>
+          <w:sz w:val="24"/>
+          <w:szCs w:val="24"/>
+        </w:rPr>
+      </w:pPr>
+      <w:r>
+        <w:rPr>
+          <w:sz w:val="24"/>
+          <w:szCs w:val="24"/>
+        </w:rPr>
+        <w:t>Set nodejs node_modules npm bin path</w:t>
+      </w:r>
+    </w:p>
+    <w:p>
+      <w:pPr>
+        <w:pStyle w:val="ListParagraph"/>
+        <w:numPr>
+          <w:ilvl w:val="2"/>
+          <w:numId w:val="1"/>
+        </w:numPr>
+        <w:rPr>
+          <w:sz w:val="24"/>
+          <w:szCs w:val="24"/>
+        </w:rPr>
+      </w:pPr>
+      <w:r>
+        <w:rPr>
+          <w:sz w:val="24"/>
+          <w:szCs w:val="24"/>
+        </w:rPr>
+        <w:t>Find location of nodejs node_modules npm bin in machine. Example below:</w:t>
       </w:r>
     </w:p>
     <w:p>
@@ -2623,55 +2388,7 @@
           <w:sz w:val="24"/>
           <w:szCs w:val="24"/>
         </w:rPr>
-        <w:t>C:\Program Files\</w:t>
-      </w:r>
-      <w:proofErr w:type="spellStart"/>
-      <w:r>
-        <w:rPr>
-          <w:sz w:val="24"/>
-          <w:szCs w:val="24"/>
-        </w:rPr>
-        <w:t>nodejs</w:t>
-      </w:r>
-      <w:proofErr w:type="spellEnd"/>
-      <w:r>
-        <w:rPr>
-          <w:sz w:val="24"/>
-          <w:szCs w:val="24"/>
-        </w:rPr>
-        <w:t>\</w:t>
-      </w:r>
-      <w:proofErr w:type="spellStart"/>
-      <w:r>
-        <w:rPr>
-          <w:sz w:val="24"/>
-          <w:szCs w:val="24"/>
-        </w:rPr>
-        <w:t>node_modules</w:t>
-      </w:r>
-      <w:proofErr w:type="spellEnd"/>
-      <w:r>
-        <w:rPr>
-          <w:sz w:val="24"/>
-          <w:szCs w:val="24"/>
-        </w:rPr>
-        <w:t>\</w:t>
-      </w:r>
-      <w:proofErr w:type="spellStart"/>
-      <w:r>
-        <w:rPr>
-          <w:sz w:val="24"/>
-          <w:szCs w:val="24"/>
-        </w:rPr>
-        <w:t>npm</w:t>
-      </w:r>
-      <w:proofErr w:type="spellEnd"/>
-      <w:r>
-        <w:rPr>
-          <w:sz w:val="24"/>
-          <w:szCs w:val="24"/>
-        </w:rPr>
-        <w:t>\bin</w:t>
+        <w:t>C:\Program Files\nodejs\node_modules\npm\bin</w:t>
       </w:r>
     </w:p>
     <w:p>
@@ -2791,55 +2508,7 @@
           <w:sz w:val="24"/>
           <w:szCs w:val="24"/>
         </w:rPr>
-        <w:t xml:space="preserve">Add </w:t>
-      </w:r>
-      <w:proofErr w:type="spellStart"/>
-      <w:r>
-        <w:rPr>
-          <w:sz w:val="24"/>
-          <w:szCs w:val="24"/>
-        </w:rPr>
-        <w:t>nodejs</w:t>
-      </w:r>
-      <w:proofErr w:type="spellEnd"/>
-      <w:r>
-        <w:rPr>
-          <w:sz w:val="24"/>
-          <w:szCs w:val="24"/>
-        </w:rPr>
-        <w:t xml:space="preserve"> </w:t>
-      </w:r>
-      <w:proofErr w:type="spellStart"/>
-      <w:r>
-        <w:rPr>
-          <w:sz w:val="24"/>
-          <w:szCs w:val="24"/>
-        </w:rPr>
-        <w:t>node_modules</w:t>
-      </w:r>
-      <w:proofErr w:type="spellEnd"/>
-      <w:r>
-        <w:rPr>
-          <w:sz w:val="24"/>
-          <w:szCs w:val="24"/>
-        </w:rPr>
-        <w:t xml:space="preserve"> </w:t>
-      </w:r>
-      <w:proofErr w:type="spellStart"/>
-      <w:r>
-        <w:rPr>
-          <w:sz w:val="24"/>
-          <w:szCs w:val="24"/>
-        </w:rPr>
-        <w:t>npm</w:t>
-      </w:r>
-      <w:proofErr w:type="spellEnd"/>
-      <w:r>
-        <w:rPr>
-          <w:sz w:val="24"/>
-          <w:szCs w:val="24"/>
-        </w:rPr>
-        <w:t xml:space="preserve"> bin path to blue highlighted</w:t>
+        <w:t>Add nodejs node_modules npm bin path to blue highlighted</w:t>
       </w:r>
     </w:p>
     <w:p>
@@ -2866,6 +2535,228 @@
       <w:pPr>
         <w:pStyle w:val="ListParagraph"/>
         <w:numPr>
+          <w:ilvl w:val="1"/>
+          <w:numId w:val="1"/>
+        </w:numPr>
+        <w:rPr>
+          <w:sz w:val="24"/>
+          <w:szCs w:val="24"/>
+        </w:rPr>
+      </w:pPr>
+      <w:r>
+        <w:rPr>
+          <w:sz w:val="24"/>
+          <w:szCs w:val="24"/>
+        </w:rPr>
+        <w:t>Set nodejs path</w:t>
+      </w:r>
+    </w:p>
+    <w:p>
+      <w:pPr>
+        <w:pStyle w:val="ListParagraph"/>
+        <w:numPr>
+          <w:ilvl w:val="2"/>
+          <w:numId w:val="1"/>
+        </w:numPr>
+        <w:rPr>
+          <w:sz w:val="24"/>
+          <w:szCs w:val="24"/>
+        </w:rPr>
+      </w:pPr>
+      <w:r>
+        <w:rPr>
+          <w:sz w:val="24"/>
+          <w:szCs w:val="24"/>
+        </w:rPr>
+        <w:t>Find location of nodejs bin in machine. Example below:</w:t>
+      </w:r>
+    </w:p>
+    <w:p>
+      <w:pPr>
+        <w:pStyle w:val="ListParagraph"/>
+        <w:numPr>
+          <w:ilvl w:val="3"/>
+          <w:numId w:val="1"/>
+        </w:numPr>
+        <w:rPr>
+          <w:sz w:val="24"/>
+          <w:szCs w:val="24"/>
+        </w:rPr>
+      </w:pPr>
+      <w:r>
+        <w:rPr>
+          <w:sz w:val="24"/>
+          <w:szCs w:val="24"/>
+        </w:rPr>
+        <w:t>C:\Program Files\nodejs</w:t>
+      </w:r>
+    </w:p>
+    <w:p>
+      <w:pPr>
+        <w:pStyle w:val="ListParagraph"/>
+        <w:numPr>
+          <w:ilvl w:val="2"/>
+          <w:numId w:val="1"/>
+        </w:numPr>
+        <w:rPr>
+          <w:sz w:val="24"/>
+          <w:szCs w:val="24"/>
+        </w:rPr>
+      </w:pPr>
+      <w:r>
+        <w:rPr>
+          <w:sz w:val="24"/>
+          <w:szCs w:val="24"/>
+        </w:rPr>
+        <w:t>Right click this PC and select Properties</w:t>
+      </w:r>
+    </w:p>
+    <w:p>
+      <w:pPr>
+        <w:pStyle w:val="ListParagraph"/>
+        <w:numPr>
+          <w:ilvl w:val="2"/>
+          <w:numId w:val="1"/>
+        </w:numPr>
+        <w:rPr>
+          <w:sz w:val="24"/>
+          <w:szCs w:val="24"/>
+        </w:rPr>
+      </w:pPr>
+      <w:r>
+        <w:rPr>
+          <w:sz w:val="24"/>
+          <w:szCs w:val="24"/>
+        </w:rPr>
+        <w:t>Select Advanced system settings</w:t>
+      </w:r>
+    </w:p>
+    <w:p>
+      <w:pPr>
+        <w:pStyle w:val="ListParagraph"/>
+        <w:numPr>
+          <w:ilvl w:val="2"/>
+          <w:numId w:val="1"/>
+        </w:numPr>
+        <w:rPr>
+          <w:sz w:val="24"/>
+          <w:szCs w:val="24"/>
+        </w:rPr>
+      </w:pPr>
+      <w:r>
+        <w:rPr>
+          <w:sz w:val="24"/>
+          <w:szCs w:val="24"/>
+        </w:rPr>
+        <w:t>Select Environment Variables</w:t>
+      </w:r>
+    </w:p>
+    <w:p>
+      <w:pPr>
+        <w:pStyle w:val="ListParagraph"/>
+        <w:numPr>
+          <w:ilvl w:val="2"/>
+          <w:numId w:val="1"/>
+        </w:numPr>
+        <w:rPr>
+          <w:sz w:val="24"/>
+          <w:szCs w:val="24"/>
+        </w:rPr>
+      </w:pPr>
+      <w:r>
+        <w:rPr>
+          <w:sz w:val="24"/>
+          <w:szCs w:val="24"/>
+        </w:rPr>
+        <w:t>Find “Path” variable from second scroll list and double click</w:t>
+      </w:r>
+    </w:p>
+    <w:p>
+      <w:pPr>
+        <w:pStyle w:val="ListParagraph"/>
+        <w:numPr>
+          <w:ilvl w:val="2"/>
+          <w:numId w:val="1"/>
+        </w:numPr>
+        <w:rPr>
+          <w:sz w:val="24"/>
+          <w:szCs w:val="24"/>
+        </w:rPr>
+      </w:pPr>
+      <w:r>
+        <w:rPr>
+          <w:sz w:val="24"/>
+          <w:szCs w:val="24"/>
+        </w:rPr>
+        <w:t>Click new to add new variable to list</w:t>
+      </w:r>
+    </w:p>
+    <w:p>
+      <w:pPr>
+        <w:pStyle w:val="ListParagraph"/>
+        <w:numPr>
+          <w:ilvl w:val="2"/>
+          <w:numId w:val="1"/>
+        </w:numPr>
+        <w:rPr>
+          <w:sz w:val="24"/>
+          <w:szCs w:val="24"/>
+        </w:rPr>
+      </w:pPr>
+      <w:r>
+        <w:rPr>
+          <w:sz w:val="24"/>
+          <w:szCs w:val="24"/>
+        </w:rPr>
+        <w:t>Add nodejs</w:t>
+      </w:r>
+      <w:bookmarkStart w:id="0" w:name="_GoBack"/>
+      <w:bookmarkEnd w:id="0"/>
+      <w:r>
+        <w:rPr>
+          <w:sz w:val="24"/>
+          <w:szCs w:val="24"/>
+        </w:rPr>
+        <w:t xml:space="preserve"> path to blue highlighted</w:t>
+      </w:r>
+    </w:p>
+    <w:p>
+      <w:pPr>
+        <w:pStyle w:val="ListParagraph"/>
+        <w:numPr>
+          <w:ilvl w:val="2"/>
+          <w:numId w:val="1"/>
+        </w:numPr>
+        <w:rPr>
+          <w:sz w:val="24"/>
+          <w:szCs w:val="24"/>
+        </w:rPr>
+      </w:pPr>
+      <w:r>
+        <w:rPr>
+          <w:sz w:val="24"/>
+          <w:szCs w:val="24"/>
+        </w:rPr>
+        <w:t>Click OK</w:t>
+      </w:r>
+    </w:p>
+    <w:p>
+      <w:pPr>
+        <w:pStyle w:val="ListParagraph"/>
+        <w:numPr>
+          <w:ilvl w:val="1"/>
+          <w:numId w:val="1"/>
+        </w:numPr>
+        <w:rPr>
+          <w:sz w:val="24"/>
+          <w:szCs w:val="24"/>
+        </w:rPr>
+      </w:pPr>
+    </w:p>
+    <w:p>
+      <w:pPr>
+        <w:pStyle w:val="ListParagraph"/>
+        <w:numPr>
           <w:ilvl w:val="0"/>
           <w:numId w:val="1"/>
         </w:numPr>
@@ -2879,40 +2770,15 @@
           <w:sz w:val="24"/>
           <w:szCs w:val="24"/>
         </w:rPr>
-        <w:t xml:space="preserve">Download </w:t>
-      </w:r>
-      <w:proofErr w:type="spellStart"/>
-      <w:r>
-        <w:rPr>
-          <w:sz w:val="24"/>
-          <w:szCs w:val="24"/>
-        </w:rPr>
-        <w:t>Appium</w:t>
-      </w:r>
-      <w:proofErr w:type="spellEnd"/>
-      <w:r>
-        <w:rPr>
-          <w:sz w:val="24"/>
-          <w:szCs w:val="24"/>
-        </w:rPr>
-        <w:t xml:space="preserve"> server from Node</w:t>
-      </w:r>
-      <w:r>
-        <w:rPr>
-          <w:sz w:val="24"/>
-          <w:szCs w:val="24"/>
-        </w:rPr>
-        <w:t xml:space="preserve"> via </w:t>
-      </w:r>
-      <w:proofErr w:type="spellStart"/>
-      <w:r>
-        <w:rPr>
-          <w:sz w:val="24"/>
-          <w:szCs w:val="24"/>
-        </w:rPr>
-        <w:t>npm</w:t>
-      </w:r>
-      <w:proofErr w:type="spellEnd"/>
+        <w:t>Download Appium server from Node</w:t>
+      </w:r>
+      <w:r>
+        <w:rPr>
+          <w:sz w:val="24"/>
+          <w:szCs w:val="24"/>
+        </w:rPr>
+        <w:t xml:space="preserve"> via npm</w:t>
+      </w:r>
     </w:p>
     <w:p>
       <w:pPr>
@@ -2946,23 +2812,46 @@
           <w:szCs w:val="24"/>
         </w:rPr>
       </w:pPr>
-      <w:proofErr w:type="spellStart"/>
-      <w:r>
-        <w:rPr>
-          <w:sz w:val="24"/>
-          <w:szCs w:val="24"/>
-        </w:rPr>
-        <w:t>npm</w:t>
-      </w:r>
-      <w:proofErr w:type="spellEnd"/>
-      <w:r>
-        <w:rPr>
-          <w:sz w:val="24"/>
-          <w:szCs w:val="24"/>
-        </w:rPr>
-        <w:t xml:space="preserve"> install –g </w:t>
-      </w:r>
-      <w:proofErr w:type="spellStart"/>
+      <w:r>
+        <w:rPr>
+          <w:sz w:val="24"/>
+          <w:szCs w:val="24"/>
+        </w:rPr>
+        <w:t>npm install –g appium</w:t>
+      </w:r>
+    </w:p>
+    <w:p>
+      <w:pPr>
+        <w:pStyle w:val="ListParagraph"/>
+        <w:numPr>
+          <w:ilvl w:val="1"/>
+          <w:numId w:val="1"/>
+        </w:numPr>
+        <w:rPr>
+          <w:sz w:val="24"/>
+          <w:szCs w:val="24"/>
+        </w:rPr>
+      </w:pPr>
+      <w:r>
+        <w:rPr>
+          <w:sz w:val="24"/>
+          <w:szCs w:val="24"/>
+        </w:rPr>
+        <w:t>To start server, run the following in terminal</w:t>
+      </w:r>
+    </w:p>
+    <w:p>
+      <w:pPr>
+        <w:pStyle w:val="ListParagraph"/>
+        <w:numPr>
+          <w:ilvl w:val="2"/>
+          <w:numId w:val="1"/>
+        </w:numPr>
+        <w:rPr>
+          <w:sz w:val="24"/>
+          <w:szCs w:val="24"/>
+        </w:rPr>
+      </w:pPr>
       <w:r>
         <w:rPr>
           <w:sz w:val="24"/>
@@ -2970,49 +2859,6 @@
         </w:rPr>
         <w:t>appium</w:t>
       </w:r>
-      <w:proofErr w:type="spellEnd"/>
-    </w:p>
-    <w:p>
-      <w:pPr>
-        <w:pStyle w:val="ListParagraph"/>
-        <w:numPr>
-          <w:ilvl w:val="1"/>
-          <w:numId w:val="1"/>
-        </w:numPr>
-        <w:rPr>
-          <w:sz w:val="24"/>
-          <w:szCs w:val="24"/>
-        </w:rPr>
-      </w:pPr>
-      <w:r>
-        <w:rPr>
-          <w:sz w:val="24"/>
-          <w:szCs w:val="24"/>
-        </w:rPr>
-        <w:t>To start server, run the following in terminal</w:t>
-      </w:r>
-    </w:p>
-    <w:p>
-      <w:pPr>
-        <w:pStyle w:val="ListParagraph"/>
-        <w:numPr>
-          <w:ilvl w:val="2"/>
-          <w:numId w:val="1"/>
-        </w:numPr>
-        <w:rPr>
-          <w:sz w:val="24"/>
-          <w:szCs w:val="24"/>
-        </w:rPr>
-      </w:pPr>
-      <w:proofErr w:type="spellStart"/>
-      <w:r>
-        <w:rPr>
-          <w:sz w:val="24"/>
-          <w:szCs w:val="24"/>
-        </w:rPr>
-        <w:t>appium</w:t>
-      </w:r>
-      <w:proofErr w:type="spellEnd"/>
     </w:p>
     <w:p>
       <w:pPr>
@@ -3031,59 +2877,27 @@
           <w:sz w:val="24"/>
           <w:szCs w:val="24"/>
         </w:rPr>
-        <w:t xml:space="preserve">Download </w:t>
-      </w:r>
-      <w:proofErr w:type="spellStart"/>
-      <w:r>
-        <w:rPr>
-          <w:sz w:val="24"/>
-          <w:szCs w:val="24"/>
-        </w:rPr>
-        <w:t>Appium</w:t>
-      </w:r>
-      <w:proofErr w:type="spellEnd"/>
-      <w:r>
-        <w:rPr>
-          <w:sz w:val="24"/>
-          <w:szCs w:val="24"/>
-        </w:rPr>
-        <w:t xml:space="preserve"> Java client library</w:t>
-      </w:r>
-    </w:p>
-    <w:p>
-      <w:pPr>
-        <w:pStyle w:val="ListParagraph"/>
-        <w:numPr>
-          <w:ilvl w:val="1"/>
-          <w:numId w:val="1"/>
-        </w:numPr>
-        <w:rPr>
-          <w:sz w:val="24"/>
-          <w:szCs w:val="24"/>
-        </w:rPr>
-      </w:pPr>
-      <w:r>
-        <w:rPr>
-          <w:sz w:val="24"/>
-          <w:szCs w:val="24"/>
-        </w:rPr>
-        <w:t xml:space="preserve">Google download </w:t>
-      </w:r>
-      <w:proofErr w:type="spellStart"/>
-      <w:r>
-        <w:rPr>
-          <w:sz w:val="24"/>
-          <w:szCs w:val="24"/>
-        </w:rPr>
-        <w:t>appium</w:t>
-      </w:r>
-      <w:proofErr w:type="spellEnd"/>
-      <w:r>
-        <w:rPr>
-          <w:sz w:val="24"/>
-          <w:szCs w:val="24"/>
-        </w:rPr>
-        <w:t>. Use below link:</w:t>
+        <w:t>Download Appium Java client library</w:t>
+      </w:r>
+    </w:p>
+    <w:p>
+      <w:pPr>
+        <w:pStyle w:val="ListParagraph"/>
+        <w:numPr>
+          <w:ilvl w:val="1"/>
+          <w:numId w:val="1"/>
+        </w:numPr>
+        <w:rPr>
+          <w:sz w:val="24"/>
+          <w:szCs w:val="24"/>
+        </w:rPr>
+      </w:pPr>
+      <w:r>
+        <w:rPr>
+          <w:sz w:val="24"/>
+          <w:szCs w:val="24"/>
+        </w:rPr>
+        <w:t>Google download appium. Use below link:</w:t>
       </w:r>
     </w:p>
     <w:p>
@@ -3186,23 +3000,7 @@
           <w:sz w:val="24"/>
           <w:szCs w:val="24"/>
         </w:rPr>
-        <w:t xml:space="preserve">Google </w:t>
-      </w:r>
-      <w:proofErr w:type="spellStart"/>
-      <w:r>
-        <w:rPr>
-          <w:sz w:val="24"/>
-          <w:szCs w:val="24"/>
-        </w:rPr>
-        <w:t>seleniumhq</w:t>
-      </w:r>
-      <w:proofErr w:type="spellEnd"/>
-      <w:r>
-        <w:rPr>
-          <w:sz w:val="24"/>
-          <w:szCs w:val="24"/>
-        </w:rPr>
-        <w:t>. Use below link:</w:t>
+        <w:t>Google seleniumhq. Use below link:</w:t>
       </w:r>
     </w:p>
     <w:p>
@@ -3245,23 +3043,7 @@
           <w:sz w:val="24"/>
           <w:szCs w:val="24"/>
         </w:rPr>
-        <w:t xml:space="preserve">Under Selenium Client &amp; </w:t>
-      </w:r>
-      <w:proofErr w:type="spellStart"/>
-      <w:r>
-        <w:rPr>
-          <w:sz w:val="24"/>
-          <w:szCs w:val="24"/>
-        </w:rPr>
-        <w:t>WebDriver</w:t>
-      </w:r>
-      <w:proofErr w:type="spellEnd"/>
-      <w:r>
-        <w:rPr>
-          <w:sz w:val="24"/>
-          <w:szCs w:val="24"/>
-        </w:rPr>
-        <w:t xml:space="preserve"> Language Bindings, click Download for Java</w:t>
+        <w:t>Under Selenium Client &amp; WebDriver Language Bindings, click Download for Java</w:t>
       </w:r>
     </w:p>
     <w:p>
@@ -3301,6 +3083,7 @@
           <w:sz w:val="24"/>
           <w:szCs w:val="24"/>
         </w:rPr>
+        <w:lastRenderedPageBreak/>
         <w:t>Eclipse:</w:t>
       </w:r>
     </w:p>
@@ -3528,627 +3311,554 @@
           <w:sz w:val="24"/>
           <w:szCs w:val="24"/>
         </w:rPr>
+        <w:t>Select Java Project</w:t>
+      </w:r>
+    </w:p>
+    <w:p>
+      <w:pPr>
+        <w:pStyle w:val="ListParagraph"/>
+        <w:numPr>
+          <w:ilvl w:val="2"/>
+          <w:numId w:val="1"/>
+        </w:numPr>
+        <w:rPr>
+          <w:sz w:val="24"/>
+          <w:szCs w:val="24"/>
+        </w:rPr>
+      </w:pPr>
+      <w:r>
+        <w:rPr>
+          <w:sz w:val="24"/>
+          <w:szCs w:val="24"/>
+        </w:rPr>
+        <w:t>Enter Project name</w:t>
+      </w:r>
+    </w:p>
+    <w:p>
+      <w:pPr>
+        <w:pStyle w:val="ListParagraph"/>
+        <w:numPr>
+          <w:ilvl w:val="2"/>
+          <w:numId w:val="1"/>
+        </w:numPr>
+        <w:rPr>
+          <w:sz w:val="24"/>
+          <w:szCs w:val="24"/>
+        </w:rPr>
+      </w:pPr>
+      <w:r>
+        <w:rPr>
+          <w:sz w:val="24"/>
+          <w:szCs w:val="24"/>
+        </w:rPr>
+        <w:t>Open project with in Package Explorer tab body</w:t>
+      </w:r>
+    </w:p>
+    <w:p>
+      <w:pPr>
+        <w:pStyle w:val="ListParagraph"/>
+        <w:numPr>
+          <w:ilvl w:val="2"/>
+          <w:numId w:val="1"/>
+        </w:numPr>
+        <w:rPr>
+          <w:sz w:val="24"/>
+          <w:szCs w:val="24"/>
+        </w:rPr>
+      </w:pPr>
+      <w:r>
+        <w:rPr>
+          <w:sz w:val="24"/>
+          <w:szCs w:val="24"/>
+        </w:rPr>
+        <w:t>Right click src</w:t>
+      </w:r>
+    </w:p>
+    <w:p>
+      <w:pPr>
+        <w:pStyle w:val="ListParagraph"/>
+        <w:numPr>
+          <w:ilvl w:val="2"/>
+          <w:numId w:val="1"/>
+        </w:numPr>
+        <w:rPr>
+          <w:sz w:val="24"/>
+          <w:szCs w:val="24"/>
+        </w:rPr>
+      </w:pPr>
+      <w:r>
+        <w:rPr>
+          <w:sz w:val="24"/>
+          <w:szCs w:val="24"/>
+        </w:rPr>
+        <w:t>Hover new</w:t>
+      </w:r>
+    </w:p>
+    <w:p>
+      <w:pPr>
+        <w:pStyle w:val="ListParagraph"/>
+        <w:numPr>
+          <w:ilvl w:val="2"/>
+          <w:numId w:val="1"/>
+        </w:numPr>
+        <w:rPr>
+          <w:sz w:val="24"/>
+          <w:szCs w:val="24"/>
+        </w:rPr>
+      </w:pPr>
+      <w:r>
+        <w:rPr>
+          <w:sz w:val="24"/>
+          <w:szCs w:val="24"/>
+        </w:rPr>
+        <w:t>Select class</w:t>
+      </w:r>
+    </w:p>
+    <w:p>
+      <w:pPr>
+        <w:pStyle w:val="ListParagraph"/>
+        <w:numPr>
+          <w:ilvl w:val="2"/>
+          <w:numId w:val="1"/>
+        </w:numPr>
+        <w:rPr>
+          <w:sz w:val="24"/>
+          <w:szCs w:val="24"/>
+        </w:rPr>
+      </w:pPr>
+      <w:r>
+        <w:rPr>
+          <w:sz w:val="24"/>
+          <w:szCs w:val="24"/>
+        </w:rPr>
+        <w:t>Name class</w:t>
+      </w:r>
+    </w:p>
+    <w:p>
+      <w:pPr>
+        <w:pStyle w:val="ListParagraph"/>
+        <w:numPr>
+          <w:ilvl w:val="2"/>
+          <w:numId w:val="1"/>
+        </w:numPr>
+        <w:rPr>
+          <w:sz w:val="24"/>
+          <w:szCs w:val="24"/>
+        </w:rPr>
+      </w:pPr>
+      <w:r>
+        <w:rPr>
+          <w:sz w:val="24"/>
+          <w:szCs w:val="24"/>
+        </w:rPr>
+        <w:t>Select public static void main(String[] args)</w:t>
+      </w:r>
+      <w:r>
+        <w:rPr>
+          <w:sz w:val="24"/>
+          <w:szCs w:val="24"/>
+        </w:rPr>
+        <w:t xml:space="preserve"> checkbox</w:t>
+      </w:r>
+    </w:p>
+    <w:p>
+      <w:pPr>
+        <w:pStyle w:val="ListParagraph"/>
+        <w:numPr>
+          <w:ilvl w:val="2"/>
+          <w:numId w:val="1"/>
+        </w:numPr>
+        <w:rPr>
+          <w:sz w:val="24"/>
+          <w:szCs w:val="24"/>
+        </w:rPr>
+      </w:pPr>
+      <w:r>
+        <w:rPr>
+          <w:sz w:val="24"/>
+          <w:szCs w:val="24"/>
+        </w:rPr>
+        <w:t>Click Finish</w:t>
+      </w:r>
+    </w:p>
+    <w:p>
+      <w:pPr>
+        <w:pStyle w:val="ListParagraph"/>
+        <w:numPr>
+          <w:ilvl w:val="1"/>
+          <w:numId w:val="1"/>
+        </w:numPr>
+        <w:rPr>
+          <w:sz w:val="24"/>
+          <w:szCs w:val="24"/>
+        </w:rPr>
+      </w:pPr>
+      <w:r>
+        <w:rPr>
+          <w:sz w:val="24"/>
+          <w:szCs w:val="24"/>
+        </w:rPr>
+        <w:t>Configure Appium libraries</w:t>
+      </w:r>
+    </w:p>
+    <w:p>
+      <w:pPr>
+        <w:pStyle w:val="ListParagraph"/>
+        <w:numPr>
+          <w:ilvl w:val="2"/>
+          <w:numId w:val="1"/>
+        </w:numPr>
+        <w:rPr>
+          <w:sz w:val="24"/>
+          <w:szCs w:val="24"/>
+        </w:rPr>
+      </w:pPr>
+      <w:r>
+        <w:rPr>
+          <w:sz w:val="24"/>
+          <w:szCs w:val="24"/>
+        </w:rPr>
+        <w:t>Add Appium jar file to Eclipse project(test suite)</w:t>
+      </w:r>
+    </w:p>
+    <w:p>
+      <w:pPr>
+        <w:pStyle w:val="ListParagraph"/>
+        <w:numPr>
+          <w:ilvl w:val="3"/>
+          <w:numId w:val="1"/>
+        </w:numPr>
+        <w:rPr>
+          <w:sz w:val="24"/>
+          <w:szCs w:val="24"/>
+        </w:rPr>
+      </w:pPr>
+      <w:r>
+        <w:rPr>
+          <w:sz w:val="24"/>
+          <w:szCs w:val="24"/>
+        </w:rPr>
+        <w:t>Right click project name</w:t>
+      </w:r>
+    </w:p>
+    <w:p>
+      <w:pPr>
+        <w:pStyle w:val="ListParagraph"/>
+        <w:numPr>
+          <w:ilvl w:val="3"/>
+          <w:numId w:val="1"/>
+        </w:numPr>
+        <w:rPr>
+          <w:sz w:val="24"/>
+          <w:szCs w:val="24"/>
+        </w:rPr>
+      </w:pPr>
+      <w:r>
+        <w:rPr>
+          <w:sz w:val="24"/>
+          <w:szCs w:val="24"/>
+        </w:rPr>
+        <w:t>Select Properties</w:t>
+      </w:r>
+    </w:p>
+    <w:p>
+      <w:pPr>
+        <w:pStyle w:val="ListParagraph"/>
+        <w:numPr>
+          <w:ilvl w:val="3"/>
+          <w:numId w:val="1"/>
+        </w:numPr>
+        <w:rPr>
+          <w:sz w:val="24"/>
+          <w:szCs w:val="24"/>
+        </w:rPr>
+      </w:pPr>
+      <w:r>
+        <w:rPr>
+          <w:sz w:val="24"/>
+          <w:szCs w:val="24"/>
+        </w:rPr>
+        <w:t>Select Java Build Path</w:t>
+      </w:r>
+    </w:p>
+    <w:p>
+      <w:pPr>
+        <w:pStyle w:val="ListParagraph"/>
+        <w:numPr>
+          <w:ilvl w:val="3"/>
+          <w:numId w:val="1"/>
+        </w:numPr>
+        <w:rPr>
+          <w:sz w:val="24"/>
+          <w:szCs w:val="24"/>
+        </w:rPr>
+      </w:pPr>
+      <w:r>
+        <w:rPr>
+          <w:sz w:val="24"/>
+          <w:szCs w:val="24"/>
+        </w:rPr>
+        <w:t>Click Add External JARs</w:t>
+      </w:r>
+    </w:p>
+    <w:p>
+      <w:pPr>
+        <w:pStyle w:val="ListParagraph"/>
+        <w:numPr>
+          <w:ilvl w:val="3"/>
+          <w:numId w:val="1"/>
+        </w:numPr>
+        <w:rPr>
+          <w:sz w:val="24"/>
+          <w:szCs w:val="24"/>
+        </w:rPr>
+      </w:pPr>
+      <w:r>
+        <w:rPr>
+          <w:sz w:val="24"/>
+          <w:szCs w:val="24"/>
+        </w:rPr>
+        <w:t>Select the java-cliet-VERSION.jar</w:t>
+      </w:r>
+    </w:p>
+    <w:p>
+      <w:pPr>
+        <w:pStyle w:val="ListParagraph"/>
+        <w:numPr>
+          <w:ilvl w:val="3"/>
+          <w:numId w:val="1"/>
+        </w:numPr>
+        <w:rPr>
+          <w:sz w:val="24"/>
+          <w:szCs w:val="24"/>
+        </w:rPr>
+      </w:pPr>
+      <w:r>
+        <w:rPr>
+          <w:sz w:val="24"/>
+          <w:szCs w:val="24"/>
+        </w:rPr>
+        <w:t>Click Apply and Close</w:t>
+      </w:r>
+    </w:p>
+    <w:p>
+      <w:pPr>
+        <w:pStyle w:val="ListParagraph"/>
+        <w:numPr>
+          <w:ilvl w:val="1"/>
+          <w:numId w:val="1"/>
+        </w:numPr>
+        <w:rPr>
+          <w:sz w:val="24"/>
+          <w:szCs w:val="24"/>
+        </w:rPr>
+      </w:pPr>
+      <w:r>
+        <w:rPr>
+          <w:sz w:val="24"/>
+          <w:szCs w:val="24"/>
+        </w:rPr>
+        <w:t>Configure Selenium jar files</w:t>
+      </w:r>
+    </w:p>
+    <w:p>
+      <w:pPr>
+        <w:pStyle w:val="ListParagraph"/>
+        <w:numPr>
+          <w:ilvl w:val="2"/>
+          <w:numId w:val="1"/>
+        </w:numPr>
+        <w:rPr>
+          <w:sz w:val="24"/>
+          <w:szCs w:val="24"/>
+        </w:rPr>
+      </w:pPr>
+      <w:r>
+        <w:rPr>
+          <w:sz w:val="24"/>
+          <w:szCs w:val="24"/>
+        </w:rPr>
+        <w:t>Right click project name</w:t>
+      </w:r>
+    </w:p>
+    <w:p>
+      <w:pPr>
+        <w:pStyle w:val="ListParagraph"/>
+        <w:numPr>
+          <w:ilvl w:val="2"/>
+          <w:numId w:val="1"/>
+        </w:numPr>
+        <w:rPr>
+          <w:sz w:val="24"/>
+          <w:szCs w:val="24"/>
+        </w:rPr>
+      </w:pPr>
+      <w:r>
+        <w:rPr>
+          <w:sz w:val="24"/>
+          <w:szCs w:val="24"/>
+        </w:rPr>
+        <w:t>Select Properties</w:t>
+      </w:r>
+    </w:p>
+    <w:p>
+      <w:pPr>
+        <w:pStyle w:val="ListParagraph"/>
+        <w:numPr>
+          <w:ilvl w:val="2"/>
+          <w:numId w:val="1"/>
+        </w:numPr>
+        <w:rPr>
+          <w:sz w:val="24"/>
+          <w:szCs w:val="24"/>
+        </w:rPr>
+      </w:pPr>
+      <w:r>
+        <w:rPr>
+          <w:sz w:val="24"/>
+          <w:szCs w:val="24"/>
+        </w:rPr>
+        <w:t>Select Java Build Path</w:t>
+      </w:r>
+    </w:p>
+    <w:p>
+      <w:pPr>
+        <w:pStyle w:val="ListParagraph"/>
+        <w:numPr>
+          <w:ilvl w:val="2"/>
+          <w:numId w:val="1"/>
+        </w:numPr>
+        <w:rPr>
+          <w:sz w:val="24"/>
+          <w:szCs w:val="24"/>
+        </w:rPr>
+      </w:pPr>
+      <w:r>
+        <w:rPr>
+          <w:sz w:val="24"/>
+          <w:szCs w:val="24"/>
+        </w:rPr>
+        <w:t>Click Add External JARs</w:t>
+      </w:r>
+    </w:p>
+    <w:p>
+      <w:pPr>
+        <w:pStyle w:val="ListParagraph"/>
+        <w:numPr>
+          <w:ilvl w:val="2"/>
+          <w:numId w:val="1"/>
+        </w:numPr>
+        <w:rPr>
+          <w:sz w:val="24"/>
+          <w:szCs w:val="24"/>
+        </w:rPr>
+      </w:pPr>
+      <w:r>
+        <w:rPr>
+          <w:sz w:val="24"/>
+          <w:szCs w:val="24"/>
+        </w:rPr>
+        <w:t>Select selenium-java-VERSION</w:t>
+      </w:r>
+    </w:p>
+    <w:p>
+      <w:pPr>
+        <w:pStyle w:val="ListParagraph"/>
+        <w:numPr>
+          <w:ilvl w:val="2"/>
+          <w:numId w:val="1"/>
+        </w:numPr>
+        <w:rPr>
+          <w:sz w:val="24"/>
+          <w:szCs w:val="24"/>
+        </w:rPr>
+      </w:pPr>
+      <w:r>
+        <w:rPr>
+          <w:sz w:val="24"/>
+          <w:szCs w:val="24"/>
+        </w:rPr>
+        <w:t>Select all jar files within this directory</w:t>
+      </w:r>
+    </w:p>
+    <w:p>
+      <w:pPr>
+        <w:pStyle w:val="ListParagraph"/>
+        <w:numPr>
+          <w:ilvl w:val="2"/>
+          <w:numId w:val="1"/>
+        </w:numPr>
+        <w:rPr>
+          <w:sz w:val="24"/>
+          <w:szCs w:val="24"/>
+        </w:rPr>
+      </w:pPr>
+      <w:r>
+        <w:rPr>
+          <w:sz w:val="24"/>
+          <w:szCs w:val="24"/>
+        </w:rPr>
+        <w:t>Click Apply and Close</w:t>
+      </w:r>
+    </w:p>
+    <w:p>
+      <w:pPr>
+        <w:pStyle w:val="ListParagraph"/>
+        <w:numPr>
+          <w:ilvl w:val="2"/>
+          <w:numId w:val="1"/>
+        </w:numPr>
+        <w:rPr>
+          <w:sz w:val="24"/>
+          <w:szCs w:val="24"/>
+        </w:rPr>
+      </w:pPr>
+      <w:r>
+        <w:rPr>
+          <w:sz w:val="24"/>
+          <w:szCs w:val="24"/>
+        </w:rPr>
+        <w:t>Make sure to get the jar files within the libs directory as well</w:t>
+      </w:r>
+    </w:p>
+    <w:p>
+      <w:pPr>
+        <w:pStyle w:val="ListParagraph"/>
+        <w:numPr>
+          <w:ilvl w:val="0"/>
+          <w:numId w:val="1"/>
+        </w:numPr>
+        <w:rPr>
+          <w:sz w:val="24"/>
+          <w:szCs w:val="24"/>
+        </w:rPr>
+      </w:pPr>
+      <w:r>
+        <w:rPr>
+          <w:sz w:val="24"/>
+          <w:szCs w:val="24"/>
+        </w:rPr>
+        <w:t>Start Appium server</w:t>
+      </w:r>
+    </w:p>
+    <w:p>
+      <w:pPr>
+        <w:pStyle w:val="ListParagraph"/>
+        <w:numPr>
+          <w:ilvl w:val="1"/>
+          <w:numId w:val="1"/>
+        </w:numPr>
+        <w:rPr>
+          <w:sz w:val="24"/>
+          <w:szCs w:val="24"/>
+        </w:rPr>
+      </w:pPr>
+      <w:r>
+        <w:rPr>
+          <w:sz w:val="24"/>
+          <w:szCs w:val="24"/>
+        </w:rPr>
         <w:lastRenderedPageBreak/>
-        <w:t>Select Java Project</w:t>
-      </w:r>
-    </w:p>
-    <w:p>
-      <w:pPr>
-        <w:pStyle w:val="ListParagraph"/>
-        <w:numPr>
-          <w:ilvl w:val="2"/>
-          <w:numId w:val="1"/>
-        </w:numPr>
-        <w:rPr>
-          <w:sz w:val="24"/>
-          <w:szCs w:val="24"/>
-        </w:rPr>
-      </w:pPr>
-      <w:r>
-        <w:rPr>
-          <w:sz w:val="24"/>
-          <w:szCs w:val="24"/>
-        </w:rPr>
-        <w:t>Enter Project name</w:t>
-      </w:r>
-    </w:p>
-    <w:p>
-      <w:pPr>
-        <w:pStyle w:val="ListParagraph"/>
-        <w:numPr>
-          <w:ilvl w:val="2"/>
-          <w:numId w:val="1"/>
-        </w:numPr>
-        <w:rPr>
-          <w:sz w:val="24"/>
-          <w:szCs w:val="24"/>
-        </w:rPr>
-      </w:pPr>
-      <w:r>
-        <w:rPr>
-          <w:sz w:val="24"/>
-          <w:szCs w:val="24"/>
-        </w:rPr>
-        <w:t>Open project with in Package Explorer tab body</w:t>
-      </w:r>
-    </w:p>
-    <w:p>
-      <w:pPr>
-        <w:pStyle w:val="ListParagraph"/>
-        <w:numPr>
-          <w:ilvl w:val="2"/>
-          <w:numId w:val="1"/>
-        </w:numPr>
-        <w:rPr>
-          <w:sz w:val="24"/>
-          <w:szCs w:val="24"/>
-        </w:rPr>
-      </w:pPr>
-      <w:r>
-        <w:rPr>
-          <w:sz w:val="24"/>
-          <w:szCs w:val="24"/>
-        </w:rPr>
-        <w:t xml:space="preserve">Right click </w:t>
-      </w:r>
-      <w:proofErr w:type="spellStart"/>
-      <w:r>
-        <w:rPr>
-          <w:sz w:val="24"/>
-          <w:szCs w:val="24"/>
-        </w:rPr>
-        <w:t>src</w:t>
-      </w:r>
-      <w:proofErr w:type="spellEnd"/>
-    </w:p>
-    <w:p>
-      <w:pPr>
-        <w:pStyle w:val="ListParagraph"/>
-        <w:numPr>
-          <w:ilvl w:val="2"/>
-          <w:numId w:val="1"/>
-        </w:numPr>
-        <w:rPr>
-          <w:sz w:val="24"/>
-          <w:szCs w:val="24"/>
-        </w:rPr>
-      </w:pPr>
-      <w:r>
-        <w:rPr>
-          <w:sz w:val="24"/>
-          <w:szCs w:val="24"/>
-        </w:rPr>
-        <w:t>Hover new</w:t>
-      </w:r>
-    </w:p>
-    <w:p>
-      <w:pPr>
-        <w:pStyle w:val="ListParagraph"/>
-        <w:numPr>
-          <w:ilvl w:val="2"/>
-          <w:numId w:val="1"/>
-        </w:numPr>
-        <w:rPr>
-          <w:sz w:val="24"/>
-          <w:szCs w:val="24"/>
-        </w:rPr>
-      </w:pPr>
-      <w:r>
-        <w:rPr>
-          <w:sz w:val="24"/>
-          <w:szCs w:val="24"/>
-        </w:rPr>
-        <w:t>Select class</w:t>
-      </w:r>
-    </w:p>
-    <w:p>
-      <w:pPr>
-        <w:pStyle w:val="ListParagraph"/>
-        <w:numPr>
-          <w:ilvl w:val="2"/>
-          <w:numId w:val="1"/>
-        </w:numPr>
-        <w:rPr>
-          <w:sz w:val="24"/>
-          <w:szCs w:val="24"/>
-        </w:rPr>
-      </w:pPr>
-      <w:r>
-        <w:rPr>
-          <w:sz w:val="24"/>
-          <w:szCs w:val="24"/>
-        </w:rPr>
-        <w:t>Name class</w:t>
-      </w:r>
-    </w:p>
-    <w:p>
-      <w:pPr>
-        <w:pStyle w:val="ListParagraph"/>
-        <w:numPr>
-          <w:ilvl w:val="2"/>
-          <w:numId w:val="1"/>
-        </w:numPr>
-        <w:rPr>
-          <w:sz w:val="24"/>
-          <w:szCs w:val="24"/>
-        </w:rPr>
-      </w:pPr>
-      <w:r>
-        <w:rPr>
-          <w:sz w:val="24"/>
-          <w:szCs w:val="24"/>
-        </w:rPr>
-        <w:t xml:space="preserve">Select public static void main(String[] </w:t>
-      </w:r>
-      <w:proofErr w:type="spellStart"/>
-      <w:r>
-        <w:rPr>
-          <w:sz w:val="24"/>
-          <w:szCs w:val="24"/>
-        </w:rPr>
-        <w:t>args</w:t>
-      </w:r>
-      <w:proofErr w:type="spellEnd"/>
-      <w:r>
-        <w:rPr>
-          <w:sz w:val="24"/>
-          <w:szCs w:val="24"/>
-        </w:rPr>
-        <w:t>)</w:t>
-      </w:r>
-      <w:r>
-        <w:rPr>
-          <w:sz w:val="24"/>
-          <w:szCs w:val="24"/>
-        </w:rPr>
-        <w:t xml:space="preserve"> checkbox</w:t>
-      </w:r>
-    </w:p>
-    <w:p>
-      <w:pPr>
-        <w:pStyle w:val="ListParagraph"/>
-        <w:numPr>
-          <w:ilvl w:val="2"/>
-          <w:numId w:val="1"/>
-        </w:numPr>
-        <w:rPr>
-          <w:sz w:val="24"/>
-          <w:szCs w:val="24"/>
-        </w:rPr>
-      </w:pPr>
-      <w:r>
-        <w:rPr>
-          <w:sz w:val="24"/>
-          <w:szCs w:val="24"/>
-        </w:rPr>
-        <w:t>Click Finish</w:t>
-      </w:r>
-    </w:p>
-    <w:p>
-      <w:pPr>
-        <w:pStyle w:val="ListParagraph"/>
-        <w:numPr>
-          <w:ilvl w:val="1"/>
-          <w:numId w:val="1"/>
-        </w:numPr>
-        <w:rPr>
-          <w:sz w:val="24"/>
-          <w:szCs w:val="24"/>
-        </w:rPr>
-      </w:pPr>
-      <w:r>
-        <w:rPr>
-          <w:sz w:val="24"/>
-          <w:szCs w:val="24"/>
-        </w:rPr>
-        <w:t xml:space="preserve">Configure </w:t>
-      </w:r>
-      <w:proofErr w:type="spellStart"/>
-      <w:r>
-        <w:rPr>
-          <w:sz w:val="24"/>
-          <w:szCs w:val="24"/>
-        </w:rPr>
-        <w:t>Appium</w:t>
-      </w:r>
-      <w:proofErr w:type="spellEnd"/>
-      <w:r>
-        <w:rPr>
-          <w:sz w:val="24"/>
-          <w:szCs w:val="24"/>
-        </w:rPr>
-        <w:t xml:space="preserve"> libraries</w:t>
-      </w:r>
-    </w:p>
-    <w:p>
-      <w:pPr>
-        <w:pStyle w:val="ListParagraph"/>
-        <w:numPr>
-          <w:ilvl w:val="2"/>
-          <w:numId w:val="1"/>
-        </w:numPr>
-        <w:rPr>
-          <w:sz w:val="24"/>
-          <w:szCs w:val="24"/>
-        </w:rPr>
-      </w:pPr>
-      <w:r>
-        <w:rPr>
-          <w:sz w:val="24"/>
-          <w:szCs w:val="24"/>
-        </w:rPr>
-        <w:t xml:space="preserve">Add </w:t>
-      </w:r>
-      <w:proofErr w:type="spellStart"/>
-      <w:r>
-        <w:rPr>
-          <w:sz w:val="24"/>
-          <w:szCs w:val="24"/>
-        </w:rPr>
-        <w:t>Appium</w:t>
-      </w:r>
-      <w:proofErr w:type="spellEnd"/>
-      <w:r>
-        <w:rPr>
-          <w:sz w:val="24"/>
-          <w:szCs w:val="24"/>
-        </w:rPr>
-        <w:t xml:space="preserve"> jar file to Eclipse project(test suite)</w:t>
-      </w:r>
-    </w:p>
-    <w:p>
-      <w:pPr>
-        <w:pStyle w:val="ListParagraph"/>
-        <w:numPr>
-          <w:ilvl w:val="3"/>
-          <w:numId w:val="1"/>
-        </w:numPr>
-        <w:rPr>
-          <w:sz w:val="24"/>
-          <w:szCs w:val="24"/>
-        </w:rPr>
-      </w:pPr>
-      <w:r>
-        <w:rPr>
-          <w:sz w:val="24"/>
-          <w:szCs w:val="24"/>
-        </w:rPr>
-        <w:t>Right click project name</w:t>
-      </w:r>
-    </w:p>
-    <w:p>
-      <w:pPr>
-        <w:pStyle w:val="ListParagraph"/>
-        <w:numPr>
-          <w:ilvl w:val="3"/>
-          <w:numId w:val="1"/>
-        </w:numPr>
-        <w:rPr>
-          <w:sz w:val="24"/>
-          <w:szCs w:val="24"/>
-        </w:rPr>
-      </w:pPr>
-      <w:r>
-        <w:rPr>
-          <w:sz w:val="24"/>
-          <w:szCs w:val="24"/>
-        </w:rPr>
-        <w:t>Select Properties</w:t>
-      </w:r>
-    </w:p>
-    <w:p>
-      <w:pPr>
-        <w:pStyle w:val="ListParagraph"/>
-        <w:numPr>
-          <w:ilvl w:val="3"/>
-          <w:numId w:val="1"/>
-        </w:numPr>
-        <w:rPr>
-          <w:sz w:val="24"/>
-          <w:szCs w:val="24"/>
-        </w:rPr>
-      </w:pPr>
-      <w:r>
-        <w:rPr>
-          <w:sz w:val="24"/>
-          <w:szCs w:val="24"/>
-        </w:rPr>
-        <w:t>Select Java Build Path</w:t>
-      </w:r>
-    </w:p>
-    <w:p>
-      <w:pPr>
-        <w:pStyle w:val="ListParagraph"/>
-        <w:numPr>
-          <w:ilvl w:val="3"/>
-          <w:numId w:val="1"/>
-        </w:numPr>
-        <w:rPr>
-          <w:sz w:val="24"/>
-          <w:szCs w:val="24"/>
-        </w:rPr>
-      </w:pPr>
-      <w:r>
-        <w:rPr>
-          <w:sz w:val="24"/>
-          <w:szCs w:val="24"/>
-        </w:rPr>
-        <w:t>Click Add External JARs</w:t>
-      </w:r>
-    </w:p>
-    <w:p>
-      <w:pPr>
-        <w:pStyle w:val="ListParagraph"/>
-        <w:numPr>
-          <w:ilvl w:val="3"/>
-          <w:numId w:val="1"/>
-        </w:numPr>
-        <w:rPr>
-          <w:sz w:val="24"/>
-          <w:szCs w:val="24"/>
-        </w:rPr>
-      </w:pPr>
-      <w:r>
-        <w:rPr>
-          <w:sz w:val="24"/>
-          <w:szCs w:val="24"/>
-        </w:rPr>
-        <w:t>Select the java-cliet-VERSION.jar</w:t>
-      </w:r>
-    </w:p>
-    <w:p>
-      <w:pPr>
-        <w:pStyle w:val="ListParagraph"/>
-        <w:numPr>
-          <w:ilvl w:val="3"/>
-          <w:numId w:val="1"/>
-        </w:numPr>
-        <w:rPr>
-          <w:sz w:val="24"/>
-          <w:szCs w:val="24"/>
-        </w:rPr>
-      </w:pPr>
-      <w:r>
-        <w:rPr>
-          <w:sz w:val="24"/>
-          <w:szCs w:val="24"/>
-        </w:rPr>
-        <w:t>Click Apply and Close</w:t>
-      </w:r>
-    </w:p>
-    <w:p>
-      <w:pPr>
-        <w:pStyle w:val="ListParagraph"/>
-        <w:numPr>
-          <w:ilvl w:val="1"/>
-          <w:numId w:val="1"/>
-        </w:numPr>
-        <w:rPr>
-          <w:sz w:val="24"/>
-          <w:szCs w:val="24"/>
-        </w:rPr>
-      </w:pPr>
-      <w:r>
-        <w:rPr>
-          <w:sz w:val="24"/>
-          <w:szCs w:val="24"/>
-        </w:rPr>
-        <w:t>Configure Selenium jar files</w:t>
-      </w:r>
-    </w:p>
-    <w:p>
-      <w:pPr>
-        <w:pStyle w:val="ListParagraph"/>
-        <w:numPr>
-          <w:ilvl w:val="2"/>
-          <w:numId w:val="1"/>
-        </w:numPr>
-        <w:rPr>
-          <w:sz w:val="24"/>
-          <w:szCs w:val="24"/>
-        </w:rPr>
-      </w:pPr>
-      <w:r>
-        <w:rPr>
-          <w:sz w:val="24"/>
-          <w:szCs w:val="24"/>
-        </w:rPr>
-        <w:t>Right click project name</w:t>
-      </w:r>
-    </w:p>
-    <w:p>
-      <w:pPr>
-        <w:pStyle w:val="ListParagraph"/>
-        <w:numPr>
-          <w:ilvl w:val="2"/>
-          <w:numId w:val="1"/>
-        </w:numPr>
-        <w:rPr>
-          <w:sz w:val="24"/>
-          <w:szCs w:val="24"/>
-        </w:rPr>
-      </w:pPr>
-      <w:r>
-        <w:rPr>
-          <w:sz w:val="24"/>
-          <w:szCs w:val="24"/>
-        </w:rPr>
-        <w:t>Select Properties</w:t>
-      </w:r>
-    </w:p>
-    <w:p>
-      <w:pPr>
-        <w:pStyle w:val="ListParagraph"/>
-        <w:numPr>
-          <w:ilvl w:val="2"/>
-          <w:numId w:val="1"/>
-        </w:numPr>
-        <w:rPr>
-          <w:sz w:val="24"/>
-          <w:szCs w:val="24"/>
-        </w:rPr>
-      </w:pPr>
-      <w:r>
-        <w:rPr>
-          <w:sz w:val="24"/>
-          <w:szCs w:val="24"/>
-        </w:rPr>
-        <w:t>Select Java Build Path</w:t>
-      </w:r>
-    </w:p>
-    <w:p>
-      <w:pPr>
-        <w:pStyle w:val="ListParagraph"/>
-        <w:numPr>
-          <w:ilvl w:val="2"/>
-          <w:numId w:val="1"/>
-        </w:numPr>
-        <w:rPr>
-          <w:sz w:val="24"/>
-          <w:szCs w:val="24"/>
-        </w:rPr>
-      </w:pPr>
-      <w:r>
-        <w:rPr>
-          <w:sz w:val="24"/>
-          <w:szCs w:val="24"/>
-        </w:rPr>
-        <w:t>Click Add External JARs</w:t>
-      </w:r>
-    </w:p>
-    <w:p>
-      <w:pPr>
-        <w:pStyle w:val="ListParagraph"/>
-        <w:numPr>
-          <w:ilvl w:val="2"/>
-          <w:numId w:val="1"/>
-        </w:numPr>
-        <w:rPr>
-          <w:sz w:val="24"/>
-          <w:szCs w:val="24"/>
-        </w:rPr>
-      </w:pPr>
-      <w:r>
-        <w:rPr>
-          <w:sz w:val="24"/>
-          <w:szCs w:val="24"/>
-        </w:rPr>
-        <w:t>Select selenium-java-VERSION</w:t>
-      </w:r>
-    </w:p>
-    <w:p>
-      <w:pPr>
-        <w:pStyle w:val="ListParagraph"/>
-        <w:numPr>
-          <w:ilvl w:val="2"/>
-          <w:numId w:val="1"/>
-        </w:numPr>
-        <w:rPr>
-          <w:sz w:val="24"/>
-          <w:szCs w:val="24"/>
-        </w:rPr>
-      </w:pPr>
-      <w:r>
-        <w:rPr>
-          <w:sz w:val="24"/>
-          <w:szCs w:val="24"/>
-        </w:rPr>
-        <w:t>Select all jar files within this directory</w:t>
-      </w:r>
-    </w:p>
-    <w:p>
-      <w:pPr>
-        <w:pStyle w:val="ListParagraph"/>
-        <w:numPr>
-          <w:ilvl w:val="2"/>
-          <w:numId w:val="1"/>
-        </w:numPr>
-        <w:rPr>
-          <w:sz w:val="24"/>
-          <w:szCs w:val="24"/>
-        </w:rPr>
-      </w:pPr>
-      <w:r>
-        <w:rPr>
-          <w:sz w:val="24"/>
-          <w:szCs w:val="24"/>
-        </w:rPr>
-        <w:t>Click Apply and Close</w:t>
-      </w:r>
-    </w:p>
-    <w:p>
-      <w:pPr>
-        <w:pStyle w:val="ListParagraph"/>
-        <w:numPr>
-          <w:ilvl w:val="2"/>
-          <w:numId w:val="1"/>
-        </w:numPr>
-        <w:rPr>
-          <w:sz w:val="24"/>
-          <w:szCs w:val="24"/>
-        </w:rPr>
-      </w:pPr>
-      <w:r>
-        <w:rPr>
-          <w:sz w:val="24"/>
-          <w:szCs w:val="24"/>
-        </w:rPr>
-        <w:t>Make sure to get the jar files within the libs directory as well</w:t>
-      </w:r>
-    </w:p>
-    <w:p>
-      <w:pPr>
-        <w:pStyle w:val="ListParagraph"/>
-        <w:numPr>
-          <w:ilvl w:val="0"/>
-          <w:numId w:val="1"/>
-        </w:numPr>
-        <w:rPr>
-          <w:sz w:val="24"/>
-          <w:szCs w:val="24"/>
-        </w:rPr>
-      </w:pPr>
-      <w:r>
-        <w:rPr>
-          <w:sz w:val="24"/>
-          <w:szCs w:val="24"/>
-        </w:rPr>
-        <w:t xml:space="preserve">Start </w:t>
-      </w:r>
-      <w:proofErr w:type="spellStart"/>
-      <w:r>
-        <w:rPr>
-          <w:sz w:val="24"/>
-          <w:szCs w:val="24"/>
-        </w:rPr>
-        <w:t>Appium</w:t>
-      </w:r>
-      <w:proofErr w:type="spellEnd"/>
-      <w:r>
-        <w:rPr>
-          <w:sz w:val="24"/>
-          <w:szCs w:val="24"/>
-        </w:rPr>
-        <w:t xml:space="preserve"> server</w:t>
-      </w:r>
-    </w:p>
-    <w:p>
-      <w:pPr>
-        <w:pStyle w:val="ListParagraph"/>
-        <w:numPr>
-          <w:ilvl w:val="1"/>
-          <w:numId w:val="1"/>
-        </w:numPr>
-        <w:rPr>
-          <w:sz w:val="24"/>
-          <w:szCs w:val="24"/>
-        </w:rPr>
-      </w:pPr>
-      <w:r>
-        <w:rPr>
-          <w:sz w:val="24"/>
-          <w:szCs w:val="24"/>
-        </w:rPr>
         <w:t>To start server, run the following in terminal</w:t>
       </w:r>
     </w:p>
@@ -4164,7 +3874,6 @@
           <w:szCs w:val="24"/>
         </w:rPr>
       </w:pPr>
-      <w:proofErr w:type="spellStart"/>
       <w:r>
         <w:rPr>
           <w:sz w:val="24"/>
@@ -4172,9 +3881,6 @@
         </w:rPr>
         <w:t>appium</w:t>
       </w:r>
-      <w:bookmarkStart w:id="0" w:name="_GoBack"/>
-      <w:bookmarkEnd w:id="0"/>
-      <w:proofErr w:type="spellEnd"/>
     </w:p>
     <w:sectPr>
       <w:pgSz w:w="12240" w:h="15840"/>

</xml_diff>